<commit_message>
added wetland and policy summary stats
</commit_message>
<xml_diff>
--- a/data/demo_summ.docx
+++ b/data/demo_summ.docx
@@ -10,7 +10,7 @@
         <w:tblLook w:firstRow="1" w:lastRow="0" w:firstColumn="0" w:lastColumn="0" w:noHBand="0" w:noVBand="1"/>
       </w:tblPr>
       <w:tblGrid>
-        <w:gridCol w:w="2819"/>
+        <w:gridCol w:w="3273"/>
         <w:gridCol w:w="778"/>
         <w:gridCol w:w="1603"/>
         <w:gridCol w:w="1640"/>
@@ -817,7 +817,7 @@
                 <w:szCs w:val="22"/>
                 <w:color w:val="000000"/>
               </w:rPr>
-              <w:t xml:space="preserve">sex</w:t>
+              <w:t xml:space="preserve">nolandwithwetlandconfchoice</w:t>
             </w:r>
           </w:p>
         </w:tc>
@@ -875,65 +875,65 @@
                 <w:szCs w:val="22"/>
                 <w:color w:val="000000"/>
               </w:rPr>
-              <w:t xml:space="preserve">167 (94%)</w:t>
-            </w:r>
-          </w:p>
-        </w:tc>
-        <w:tc>
-          <w:tcPr>
-            <w:tcBorders/>
-            <w:shd w:val="clear" w:color="auto" w:fill="FFFFFF"/>
-            <w:tcMar>
-              <w:top w:w="0" w:type="dxa"/>
-              <w:bottom w:w="0" w:type="dxa"/>
-              <w:left w:w="0" w:type="dxa"/>
-              <w:right w:w="0" w:type="dxa"/>
-            </w:tcMar>
-            <w:vAlign w:val="center"/>
-          </w:tcPr>
-          <w:p>
-            <w:pPr>
-              <w:jc w:val="center"/>
-              <w:spacing w:after="100" w:before="100" w:line="240"/>
-              <w:ind w:firstLine="0" w:left="100" w:right="100"/>
-            </w:pPr>
-            <w:r xmlns:w="http://schemas.openxmlformats.org/wordprocessingml/2006/main" xmlns:wp="http://schemas.openxmlformats.org/drawingml/2006/wordprocessingDrawing" xmlns:r="http://schemas.openxmlformats.org/officeDocument/2006/relationships" xmlns:w14="http://schemas.microsoft.com/office/word/2010/wordml">
-              <w:rPr>
-                <w:rFonts w:ascii="Arial" w:hAnsi="Arial" w:eastAsia="Arial" w:cs="Arial"/>
-                <w:sz w:val="22"/>
-                <w:szCs w:val="22"/>
-                <w:color w:val="000000"/>
-              </w:rPr>
-              <w:t xml:space="preserve">100 (98%)</w:t>
-            </w:r>
-          </w:p>
-        </w:tc>
-        <w:tc>
-          <w:tcPr>
-            <w:tcBorders/>
-            <w:shd w:val="clear" w:color="auto" w:fill="FFFFFF"/>
-            <w:tcMar>
-              <w:top w:w="0" w:type="dxa"/>
-              <w:bottom w:w="0" w:type="dxa"/>
-              <w:left w:w="0" w:type="dxa"/>
-              <w:right w:w="0" w:type="dxa"/>
-            </w:tcMar>
-            <w:vAlign w:val="center"/>
-          </w:tcPr>
-          <w:p>
-            <w:pPr>
-              <w:jc w:val="center"/>
-              <w:spacing w:after="100" w:before="100" w:line="240"/>
-              <w:ind w:firstLine="0" w:left="100" w:right="100"/>
-            </w:pPr>
-            <w:r xmlns:w="http://schemas.openxmlformats.org/wordprocessingml/2006/main" xmlns:wp="http://schemas.openxmlformats.org/drawingml/2006/wordprocessingDrawing" xmlns:r="http://schemas.openxmlformats.org/officeDocument/2006/relationships" xmlns:w14="http://schemas.microsoft.com/office/word/2010/wordml">
-              <w:rPr>
-                <w:rFonts w:ascii="Arial" w:hAnsi="Arial" w:eastAsia="Arial" w:cs="Arial"/>
-                <w:sz w:val="22"/>
-                <w:szCs w:val="22"/>
-                <w:color w:val="000000"/>
-              </w:rPr>
-              <w:t xml:space="preserve">167 (94%)</w:t>
+              <w:t xml:space="preserve">5 (2.8%)</w:t>
+            </w:r>
+          </w:p>
+        </w:tc>
+        <w:tc>
+          <w:tcPr>
+            <w:tcBorders/>
+            <w:shd w:val="clear" w:color="auto" w:fill="FFFFFF"/>
+            <w:tcMar>
+              <w:top w:w="0" w:type="dxa"/>
+              <w:bottom w:w="0" w:type="dxa"/>
+              <w:left w:w="0" w:type="dxa"/>
+              <w:right w:w="0" w:type="dxa"/>
+            </w:tcMar>
+            <w:vAlign w:val="center"/>
+          </w:tcPr>
+          <w:p>
+            <w:pPr>
+              <w:jc w:val="center"/>
+              <w:spacing w:after="100" w:before="100" w:line="240"/>
+              <w:ind w:firstLine="0" w:left="100" w:right="100"/>
+            </w:pPr>
+            <w:r xmlns:w="http://schemas.openxmlformats.org/wordprocessingml/2006/main" xmlns:wp="http://schemas.openxmlformats.org/drawingml/2006/wordprocessingDrawing" xmlns:r="http://schemas.openxmlformats.org/officeDocument/2006/relationships" xmlns:w14="http://schemas.microsoft.com/office/word/2010/wordml">
+              <w:rPr>
+                <w:rFonts w:ascii="Arial" w:hAnsi="Arial" w:eastAsia="Arial" w:cs="Arial"/>
+                <w:sz w:val="22"/>
+                <w:szCs w:val="22"/>
+                <w:color w:val="000000"/>
+              </w:rPr>
+              <w:t xml:space="preserve">2 (2.0%)</w:t>
+            </w:r>
+          </w:p>
+        </w:tc>
+        <w:tc>
+          <w:tcPr>
+            <w:tcBorders/>
+            <w:shd w:val="clear" w:color="auto" w:fill="FFFFFF"/>
+            <w:tcMar>
+              <w:top w:w="0" w:type="dxa"/>
+              <w:bottom w:w="0" w:type="dxa"/>
+              <w:left w:w="0" w:type="dxa"/>
+              <w:right w:w="0" w:type="dxa"/>
+            </w:tcMar>
+            <w:vAlign w:val="center"/>
+          </w:tcPr>
+          <w:p>
+            <w:pPr>
+              <w:jc w:val="center"/>
+              <w:spacing w:after="100" w:before="100" w:line="240"/>
+              <w:ind w:firstLine="0" w:left="100" w:right="100"/>
+            </w:pPr>
+            <w:r xmlns:w="http://schemas.openxmlformats.org/wordprocessingml/2006/main" xmlns:wp="http://schemas.openxmlformats.org/drawingml/2006/wordprocessingDrawing" xmlns:r="http://schemas.openxmlformats.org/officeDocument/2006/relationships" xmlns:w14="http://schemas.microsoft.com/office/word/2010/wordml">
+              <w:rPr>
+                <w:rFonts w:ascii="Arial" w:hAnsi="Arial" w:eastAsia="Arial" w:cs="Arial"/>
+                <w:sz w:val="22"/>
+                <w:szCs w:val="22"/>
+                <w:color w:val="000000"/>
+              </w:rPr>
+              <w:t xml:space="preserve">5 (2.8%)</w:t>
             </w:r>
           </w:p>
         </w:tc>
@@ -968,7 +968,7 @@
                 <w:szCs w:val="22"/>
                 <w:color w:val="000000"/>
               </w:rPr>
-              <w:t xml:space="preserve">age_18_24</w:t>
+              <w:t xml:space="preserve">sex</w:t>
             </w:r>
           </w:p>
         </w:tc>
@@ -1026,65 +1026,65 @@
                 <w:szCs w:val="22"/>
                 <w:color w:val="000000"/>
               </w:rPr>
-              <w:t xml:space="preserve">0 (0%)</w:t>
-            </w:r>
-          </w:p>
-        </w:tc>
-        <w:tc>
-          <w:tcPr>
-            <w:tcBorders/>
-            <w:shd w:val="clear" w:color="auto" w:fill="FFFFFF"/>
-            <w:tcMar>
-              <w:top w:w="0" w:type="dxa"/>
-              <w:bottom w:w="0" w:type="dxa"/>
-              <w:left w:w="0" w:type="dxa"/>
-              <w:right w:w="0" w:type="dxa"/>
-            </w:tcMar>
-            <w:vAlign w:val="center"/>
-          </w:tcPr>
-          <w:p>
-            <w:pPr>
-              <w:jc w:val="center"/>
-              <w:spacing w:after="100" w:before="100" w:line="240"/>
-              <w:ind w:firstLine="0" w:left="100" w:right="100"/>
-            </w:pPr>
-            <w:r xmlns:w="http://schemas.openxmlformats.org/wordprocessingml/2006/main" xmlns:wp="http://schemas.openxmlformats.org/drawingml/2006/wordprocessingDrawing" xmlns:r="http://schemas.openxmlformats.org/officeDocument/2006/relationships" xmlns:w14="http://schemas.microsoft.com/office/word/2010/wordml">
-              <w:rPr>
-                <w:rFonts w:ascii="Arial" w:hAnsi="Arial" w:eastAsia="Arial" w:cs="Arial"/>
-                <w:sz w:val="22"/>
-                <w:szCs w:val="22"/>
-                <w:color w:val="000000"/>
-              </w:rPr>
-              <w:t xml:space="preserve">0 (0%)</w:t>
-            </w:r>
-          </w:p>
-        </w:tc>
-        <w:tc>
-          <w:tcPr>
-            <w:tcBorders/>
-            <w:shd w:val="clear" w:color="auto" w:fill="FFFFFF"/>
-            <w:tcMar>
-              <w:top w:w="0" w:type="dxa"/>
-              <w:bottom w:w="0" w:type="dxa"/>
-              <w:left w:w="0" w:type="dxa"/>
-              <w:right w:w="0" w:type="dxa"/>
-            </w:tcMar>
-            <w:vAlign w:val="center"/>
-          </w:tcPr>
-          <w:p>
-            <w:pPr>
-              <w:jc w:val="center"/>
-              <w:spacing w:after="100" w:before="100" w:line="240"/>
-              <w:ind w:firstLine="0" w:left="100" w:right="100"/>
-            </w:pPr>
-            <w:r xmlns:w="http://schemas.openxmlformats.org/wordprocessingml/2006/main" xmlns:wp="http://schemas.openxmlformats.org/drawingml/2006/wordprocessingDrawing" xmlns:r="http://schemas.openxmlformats.org/officeDocument/2006/relationships" xmlns:w14="http://schemas.microsoft.com/office/word/2010/wordml">
-              <w:rPr>
-                <w:rFonts w:ascii="Arial" w:hAnsi="Arial" w:eastAsia="Arial" w:cs="Arial"/>
-                <w:sz w:val="22"/>
-                <w:szCs w:val="22"/>
-                <w:color w:val="000000"/>
-              </w:rPr>
-              <w:t xml:space="preserve">1 (0.6%)</w:t>
+              <w:t xml:space="preserve">167 (94%)</w:t>
+            </w:r>
+          </w:p>
+        </w:tc>
+        <w:tc>
+          <w:tcPr>
+            <w:tcBorders/>
+            <w:shd w:val="clear" w:color="auto" w:fill="FFFFFF"/>
+            <w:tcMar>
+              <w:top w:w="0" w:type="dxa"/>
+              <w:bottom w:w="0" w:type="dxa"/>
+              <w:left w:w="0" w:type="dxa"/>
+              <w:right w:w="0" w:type="dxa"/>
+            </w:tcMar>
+            <w:vAlign w:val="center"/>
+          </w:tcPr>
+          <w:p>
+            <w:pPr>
+              <w:jc w:val="center"/>
+              <w:spacing w:after="100" w:before="100" w:line="240"/>
+              <w:ind w:firstLine="0" w:left="100" w:right="100"/>
+            </w:pPr>
+            <w:r xmlns:w="http://schemas.openxmlformats.org/wordprocessingml/2006/main" xmlns:wp="http://schemas.openxmlformats.org/drawingml/2006/wordprocessingDrawing" xmlns:r="http://schemas.openxmlformats.org/officeDocument/2006/relationships" xmlns:w14="http://schemas.microsoft.com/office/word/2010/wordml">
+              <w:rPr>
+                <w:rFonts w:ascii="Arial" w:hAnsi="Arial" w:eastAsia="Arial" w:cs="Arial"/>
+                <w:sz w:val="22"/>
+                <w:szCs w:val="22"/>
+                <w:color w:val="000000"/>
+              </w:rPr>
+              <w:t xml:space="preserve">100 (98%)</w:t>
+            </w:r>
+          </w:p>
+        </w:tc>
+        <w:tc>
+          <w:tcPr>
+            <w:tcBorders/>
+            <w:shd w:val="clear" w:color="auto" w:fill="FFFFFF"/>
+            <w:tcMar>
+              <w:top w:w="0" w:type="dxa"/>
+              <w:bottom w:w="0" w:type="dxa"/>
+              <w:left w:w="0" w:type="dxa"/>
+              <w:right w:w="0" w:type="dxa"/>
+            </w:tcMar>
+            <w:vAlign w:val="center"/>
+          </w:tcPr>
+          <w:p>
+            <w:pPr>
+              <w:jc w:val="center"/>
+              <w:spacing w:after="100" w:before="100" w:line="240"/>
+              <w:ind w:firstLine="0" w:left="100" w:right="100"/>
+            </w:pPr>
+            <w:r xmlns:w="http://schemas.openxmlformats.org/wordprocessingml/2006/main" xmlns:wp="http://schemas.openxmlformats.org/drawingml/2006/wordprocessingDrawing" xmlns:r="http://schemas.openxmlformats.org/officeDocument/2006/relationships" xmlns:w14="http://schemas.microsoft.com/office/word/2010/wordml">
+              <w:rPr>
+                <w:rFonts w:ascii="Arial" w:hAnsi="Arial" w:eastAsia="Arial" w:cs="Arial"/>
+                <w:sz w:val="22"/>
+                <w:szCs w:val="22"/>
+                <w:color w:val="000000"/>
+              </w:rPr>
+              <w:t xml:space="preserve">167 (94%)</w:t>
             </w:r>
           </w:p>
         </w:tc>
@@ -1119,7 +1119,7 @@
                 <w:szCs w:val="22"/>
                 <w:color w:val="000000"/>
               </w:rPr>
-              <w:t xml:space="preserve">age_25_34</w:t>
+              <w:t xml:space="preserve">age_18_24</w:t>
             </w:r>
           </w:p>
         </w:tc>
@@ -1177,65 +1177,65 @@
                 <w:szCs w:val="22"/>
                 <w:color w:val="000000"/>
               </w:rPr>
-              <w:t xml:space="preserve">10 (5.6%)</w:t>
-            </w:r>
-          </w:p>
-        </w:tc>
-        <w:tc>
-          <w:tcPr>
-            <w:tcBorders/>
-            <w:shd w:val="clear" w:color="auto" w:fill="FFFFFF"/>
-            <w:tcMar>
-              <w:top w:w="0" w:type="dxa"/>
-              <w:bottom w:w="0" w:type="dxa"/>
-              <w:left w:w="0" w:type="dxa"/>
-              <w:right w:w="0" w:type="dxa"/>
-            </w:tcMar>
-            <w:vAlign w:val="center"/>
-          </w:tcPr>
-          <w:p>
-            <w:pPr>
-              <w:jc w:val="center"/>
-              <w:spacing w:after="100" w:before="100" w:line="240"/>
-              <w:ind w:firstLine="0" w:left="100" w:right="100"/>
-            </w:pPr>
-            <w:r xmlns:w="http://schemas.openxmlformats.org/wordprocessingml/2006/main" xmlns:wp="http://schemas.openxmlformats.org/drawingml/2006/wordprocessingDrawing" xmlns:r="http://schemas.openxmlformats.org/officeDocument/2006/relationships" xmlns:w14="http://schemas.microsoft.com/office/word/2010/wordml">
-              <w:rPr>
-                <w:rFonts w:ascii="Arial" w:hAnsi="Arial" w:eastAsia="Arial" w:cs="Arial"/>
-                <w:sz w:val="22"/>
-                <w:szCs w:val="22"/>
-                <w:color w:val="000000"/>
-              </w:rPr>
-              <w:t xml:space="preserve">11 (11%)</w:t>
-            </w:r>
-          </w:p>
-        </w:tc>
-        <w:tc>
-          <w:tcPr>
-            <w:tcBorders/>
-            <w:shd w:val="clear" w:color="auto" w:fill="FFFFFF"/>
-            <w:tcMar>
-              <w:top w:w="0" w:type="dxa"/>
-              <w:bottom w:w="0" w:type="dxa"/>
-              <w:left w:w="0" w:type="dxa"/>
-              <w:right w:w="0" w:type="dxa"/>
-            </w:tcMar>
-            <w:vAlign w:val="center"/>
-          </w:tcPr>
-          <w:p>
-            <w:pPr>
-              <w:jc w:val="center"/>
-              <w:spacing w:after="100" w:before="100" w:line="240"/>
-              <w:ind w:firstLine="0" w:left="100" w:right="100"/>
-            </w:pPr>
-            <w:r xmlns:w="http://schemas.openxmlformats.org/wordprocessingml/2006/main" xmlns:wp="http://schemas.openxmlformats.org/drawingml/2006/wordprocessingDrawing" xmlns:r="http://schemas.openxmlformats.org/officeDocument/2006/relationships" xmlns:w14="http://schemas.microsoft.com/office/word/2010/wordml">
-              <w:rPr>
-                <w:rFonts w:ascii="Arial" w:hAnsi="Arial" w:eastAsia="Arial" w:cs="Arial"/>
-                <w:sz w:val="22"/>
-                <w:szCs w:val="22"/>
-                <w:color w:val="000000"/>
-              </w:rPr>
-              <w:t xml:space="preserve">2 (1.1%)</w:t>
+              <w:t xml:space="preserve">0 (0%)</w:t>
+            </w:r>
+          </w:p>
+        </w:tc>
+        <w:tc>
+          <w:tcPr>
+            <w:tcBorders/>
+            <w:shd w:val="clear" w:color="auto" w:fill="FFFFFF"/>
+            <w:tcMar>
+              <w:top w:w="0" w:type="dxa"/>
+              <w:bottom w:w="0" w:type="dxa"/>
+              <w:left w:w="0" w:type="dxa"/>
+              <w:right w:w="0" w:type="dxa"/>
+            </w:tcMar>
+            <w:vAlign w:val="center"/>
+          </w:tcPr>
+          <w:p>
+            <w:pPr>
+              <w:jc w:val="center"/>
+              <w:spacing w:after="100" w:before="100" w:line="240"/>
+              <w:ind w:firstLine="0" w:left="100" w:right="100"/>
+            </w:pPr>
+            <w:r xmlns:w="http://schemas.openxmlformats.org/wordprocessingml/2006/main" xmlns:wp="http://schemas.openxmlformats.org/drawingml/2006/wordprocessingDrawing" xmlns:r="http://schemas.openxmlformats.org/officeDocument/2006/relationships" xmlns:w14="http://schemas.microsoft.com/office/word/2010/wordml">
+              <w:rPr>
+                <w:rFonts w:ascii="Arial" w:hAnsi="Arial" w:eastAsia="Arial" w:cs="Arial"/>
+                <w:sz w:val="22"/>
+                <w:szCs w:val="22"/>
+                <w:color w:val="000000"/>
+              </w:rPr>
+              <w:t xml:space="preserve">0 (0%)</w:t>
+            </w:r>
+          </w:p>
+        </w:tc>
+        <w:tc>
+          <w:tcPr>
+            <w:tcBorders/>
+            <w:shd w:val="clear" w:color="auto" w:fill="FFFFFF"/>
+            <w:tcMar>
+              <w:top w:w="0" w:type="dxa"/>
+              <w:bottom w:w="0" w:type="dxa"/>
+              <w:left w:w="0" w:type="dxa"/>
+              <w:right w:w="0" w:type="dxa"/>
+            </w:tcMar>
+            <w:vAlign w:val="center"/>
+          </w:tcPr>
+          <w:p>
+            <w:pPr>
+              <w:jc w:val="center"/>
+              <w:spacing w:after="100" w:before="100" w:line="240"/>
+              <w:ind w:firstLine="0" w:left="100" w:right="100"/>
+            </w:pPr>
+            <w:r xmlns:w="http://schemas.openxmlformats.org/wordprocessingml/2006/main" xmlns:wp="http://schemas.openxmlformats.org/drawingml/2006/wordprocessingDrawing" xmlns:r="http://schemas.openxmlformats.org/officeDocument/2006/relationships" xmlns:w14="http://schemas.microsoft.com/office/word/2010/wordml">
+              <w:rPr>
+                <w:rFonts w:ascii="Arial" w:hAnsi="Arial" w:eastAsia="Arial" w:cs="Arial"/>
+                <w:sz w:val="22"/>
+                <w:szCs w:val="22"/>
+                <w:color w:val="000000"/>
+              </w:rPr>
+              <w:t xml:space="preserve">1 (0.6%)</w:t>
             </w:r>
           </w:p>
         </w:tc>
@@ -1270,7 +1270,7 @@
                 <w:szCs w:val="22"/>
                 <w:color w:val="000000"/>
               </w:rPr>
-              <w:t xml:space="preserve">age_35_44</w:t>
+              <w:t xml:space="preserve">age_25_34</w:t>
             </w:r>
           </w:p>
         </w:tc>
@@ -1328,65 +1328,65 @@
                 <w:szCs w:val="22"/>
                 <w:color w:val="000000"/>
               </w:rPr>
-              <w:t xml:space="preserve">27 (15%)</w:t>
-            </w:r>
-          </w:p>
-        </w:tc>
-        <w:tc>
-          <w:tcPr>
-            <w:tcBorders/>
-            <w:shd w:val="clear" w:color="auto" w:fill="FFFFFF"/>
-            <w:tcMar>
-              <w:top w:w="0" w:type="dxa"/>
-              <w:bottom w:w="0" w:type="dxa"/>
-              <w:left w:w="0" w:type="dxa"/>
-              <w:right w:w="0" w:type="dxa"/>
-            </w:tcMar>
-            <w:vAlign w:val="center"/>
-          </w:tcPr>
-          <w:p>
-            <w:pPr>
-              <w:jc w:val="center"/>
-              <w:spacing w:after="100" w:before="100" w:line="240"/>
-              <w:ind w:firstLine="0" w:left="100" w:right="100"/>
-            </w:pPr>
-            <w:r xmlns:w="http://schemas.openxmlformats.org/wordprocessingml/2006/main" xmlns:wp="http://schemas.openxmlformats.org/drawingml/2006/wordprocessingDrawing" xmlns:r="http://schemas.openxmlformats.org/officeDocument/2006/relationships" xmlns:w14="http://schemas.microsoft.com/office/word/2010/wordml">
-              <w:rPr>
-                <w:rFonts w:ascii="Arial" w:hAnsi="Arial" w:eastAsia="Arial" w:cs="Arial"/>
-                <w:sz w:val="22"/>
-                <w:szCs w:val="22"/>
-                <w:color w:val="000000"/>
-              </w:rPr>
-              <w:t xml:space="preserve">20 (20%)</w:t>
-            </w:r>
-          </w:p>
-        </w:tc>
-        <w:tc>
-          <w:tcPr>
-            <w:tcBorders/>
-            <w:shd w:val="clear" w:color="auto" w:fill="FFFFFF"/>
-            <w:tcMar>
-              <w:top w:w="0" w:type="dxa"/>
-              <w:bottom w:w="0" w:type="dxa"/>
-              <w:left w:w="0" w:type="dxa"/>
-              <w:right w:w="0" w:type="dxa"/>
-            </w:tcMar>
-            <w:vAlign w:val="center"/>
-          </w:tcPr>
-          <w:p>
-            <w:pPr>
-              <w:jc w:val="center"/>
-              <w:spacing w:after="100" w:before="100" w:line="240"/>
-              <w:ind w:firstLine="0" w:left="100" w:right="100"/>
-            </w:pPr>
-            <w:r xmlns:w="http://schemas.openxmlformats.org/wordprocessingml/2006/main" xmlns:wp="http://schemas.openxmlformats.org/drawingml/2006/wordprocessingDrawing" xmlns:r="http://schemas.openxmlformats.org/officeDocument/2006/relationships" xmlns:w14="http://schemas.microsoft.com/office/word/2010/wordml">
-              <w:rPr>
-                <w:rFonts w:ascii="Arial" w:hAnsi="Arial" w:eastAsia="Arial" w:cs="Arial"/>
-                <w:sz w:val="22"/>
-                <w:szCs w:val="22"/>
-                <w:color w:val="000000"/>
-              </w:rPr>
-              <w:t xml:space="preserve">15 (8.4%)</w:t>
+              <w:t xml:space="preserve">10 (5.6%)</w:t>
+            </w:r>
+          </w:p>
+        </w:tc>
+        <w:tc>
+          <w:tcPr>
+            <w:tcBorders/>
+            <w:shd w:val="clear" w:color="auto" w:fill="FFFFFF"/>
+            <w:tcMar>
+              <w:top w:w="0" w:type="dxa"/>
+              <w:bottom w:w="0" w:type="dxa"/>
+              <w:left w:w="0" w:type="dxa"/>
+              <w:right w:w="0" w:type="dxa"/>
+            </w:tcMar>
+            <w:vAlign w:val="center"/>
+          </w:tcPr>
+          <w:p>
+            <w:pPr>
+              <w:jc w:val="center"/>
+              <w:spacing w:after="100" w:before="100" w:line="240"/>
+              <w:ind w:firstLine="0" w:left="100" w:right="100"/>
+            </w:pPr>
+            <w:r xmlns:w="http://schemas.openxmlformats.org/wordprocessingml/2006/main" xmlns:wp="http://schemas.openxmlformats.org/drawingml/2006/wordprocessingDrawing" xmlns:r="http://schemas.openxmlformats.org/officeDocument/2006/relationships" xmlns:w14="http://schemas.microsoft.com/office/word/2010/wordml">
+              <w:rPr>
+                <w:rFonts w:ascii="Arial" w:hAnsi="Arial" w:eastAsia="Arial" w:cs="Arial"/>
+                <w:sz w:val="22"/>
+                <w:szCs w:val="22"/>
+                <w:color w:val="000000"/>
+              </w:rPr>
+              <w:t xml:space="preserve">11 (11%)</w:t>
+            </w:r>
+          </w:p>
+        </w:tc>
+        <w:tc>
+          <w:tcPr>
+            <w:tcBorders/>
+            <w:shd w:val="clear" w:color="auto" w:fill="FFFFFF"/>
+            <w:tcMar>
+              <w:top w:w="0" w:type="dxa"/>
+              <w:bottom w:w="0" w:type="dxa"/>
+              <w:left w:w="0" w:type="dxa"/>
+              <w:right w:w="0" w:type="dxa"/>
+            </w:tcMar>
+            <w:vAlign w:val="center"/>
+          </w:tcPr>
+          <w:p>
+            <w:pPr>
+              <w:jc w:val="center"/>
+              <w:spacing w:after="100" w:before="100" w:line="240"/>
+              <w:ind w:firstLine="0" w:left="100" w:right="100"/>
+            </w:pPr>
+            <w:r xmlns:w="http://schemas.openxmlformats.org/wordprocessingml/2006/main" xmlns:wp="http://schemas.openxmlformats.org/drawingml/2006/wordprocessingDrawing" xmlns:r="http://schemas.openxmlformats.org/officeDocument/2006/relationships" xmlns:w14="http://schemas.microsoft.com/office/word/2010/wordml">
+              <w:rPr>
+                <w:rFonts w:ascii="Arial" w:hAnsi="Arial" w:eastAsia="Arial" w:cs="Arial"/>
+                <w:sz w:val="22"/>
+                <w:szCs w:val="22"/>
+                <w:color w:val="000000"/>
+              </w:rPr>
+              <w:t xml:space="preserve">2 (1.1%)</w:t>
             </w:r>
           </w:p>
         </w:tc>
@@ -1421,7 +1421,7 @@
                 <w:szCs w:val="22"/>
                 <w:color w:val="000000"/>
               </w:rPr>
-              <w:t xml:space="preserve">age_45_54</w:t>
+              <w:t xml:space="preserve">age_35_44</w:t>
             </w:r>
           </w:p>
         </w:tc>
@@ -1479,65 +1479,65 @@
                 <w:szCs w:val="22"/>
                 <w:color w:val="000000"/>
               </w:rPr>
-              <w:t xml:space="preserve">37 (21%)</w:t>
-            </w:r>
-          </w:p>
-        </w:tc>
-        <w:tc>
-          <w:tcPr>
-            <w:tcBorders/>
-            <w:shd w:val="clear" w:color="auto" w:fill="FFFFFF"/>
-            <w:tcMar>
-              <w:top w:w="0" w:type="dxa"/>
-              <w:bottom w:w="0" w:type="dxa"/>
-              <w:left w:w="0" w:type="dxa"/>
-              <w:right w:w="0" w:type="dxa"/>
-            </w:tcMar>
-            <w:vAlign w:val="center"/>
-          </w:tcPr>
-          <w:p>
-            <w:pPr>
-              <w:jc w:val="center"/>
-              <w:spacing w:after="100" w:before="100" w:line="240"/>
-              <w:ind w:firstLine="0" w:left="100" w:right="100"/>
-            </w:pPr>
-            <w:r xmlns:w="http://schemas.openxmlformats.org/wordprocessingml/2006/main" xmlns:wp="http://schemas.openxmlformats.org/drawingml/2006/wordprocessingDrawing" xmlns:r="http://schemas.openxmlformats.org/officeDocument/2006/relationships" xmlns:w14="http://schemas.microsoft.com/office/word/2010/wordml">
-              <w:rPr>
-                <w:rFonts w:ascii="Arial" w:hAnsi="Arial" w:eastAsia="Arial" w:cs="Arial"/>
-                <w:sz w:val="22"/>
-                <w:szCs w:val="22"/>
-                <w:color w:val="000000"/>
-              </w:rPr>
-              <w:t xml:space="preserve">17 (17%)</w:t>
-            </w:r>
-          </w:p>
-        </w:tc>
-        <w:tc>
-          <w:tcPr>
-            <w:tcBorders/>
-            <w:shd w:val="clear" w:color="auto" w:fill="FFFFFF"/>
-            <w:tcMar>
-              <w:top w:w="0" w:type="dxa"/>
-              <w:bottom w:w="0" w:type="dxa"/>
-              <w:left w:w="0" w:type="dxa"/>
-              <w:right w:w="0" w:type="dxa"/>
-            </w:tcMar>
-            <w:vAlign w:val="center"/>
-          </w:tcPr>
-          <w:p>
-            <w:pPr>
-              <w:jc w:val="center"/>
-              <w:spacing w:after="100" w:before="100" w:line="240"/>
-              <w:ind w:firstLine="0" w:left="100" w:right="100"/>
-            </w:pPr>
-            <w:r xmlns:w="http://schemas.openxmlformats.org/wordprocessingml/2006/main" xmlns:wp="http://schemas.openxmlformats.org/drawingml/2006/wordprocessingDrawing" xmlns:r="http://schemas.openxmlformats.org/officeDocument/2006/relationships" xmlns:w14="http://schemas.microsoft.com/office/word/2010/wordml">
-              <w:rPr>
-                <w:rFonts w:ascii="Arial" w:hAnsi="Arial" w:eastAsia="Arial" w:cs="Arial"/>
-                <w:sz w:val="22"/>
-                <w:szCs w:val="22"/>
-                <w:color w:val="000000"/>
-              </w:rPr>
-              <w:t xml:space="preserve">30 (17%)</w:t>
+              <w:t xml:space="preserve">27 (15%)</w:t>
+            </w:r>
+          </w:p>
+        </w:tc>
+        <w:tc>
+          <w:tcPr>
+            <w:tcBorders/>
+            <w:shd w:val="clear" w:color="auto" w:fill="FFFFFF"/>
+            <w:tcMar>
+              <w:top w:w="0" w:type="dxa"/>
+              <w:bottom w:w="0" w:type="dxa"/>
+              <w:left w:w="0" w:type="dxa"/>
+              <w:right w:w="0" w:type="dxa"/>
+            </w:tcMar>
+            <w:vAlign w:val="center"/>
+          </w:tcPr>
+          <w:p>
+            <w:pPr>
+              <w:jc w:val="center"/>
+              <w:spacing w:after="100" w:before="100" w:line="240"/>
+              <w:ind w:firstLine="0" w:left="100" w:right="100"/>
+            </w:pPr>
+            <w:r xmlns:w="http://schemas.openxmlformats.org/wordprocessingml/2006/main" xmlns:wp="http://schemas.openxmlformats.org/drawingml/2006/wordprocessingDrawing" xmlns:r="http://schemas.openxmlformats.org/officeDocument/2006/relationships" xmlns:w14="http://schemas.microsoft.com/office/word/2010/wordml">
+              <w:rPr>
+                <w:rFonts w:ascii="Arial" w:hAnsi="Arial" w:eastAsia="Arial" w:cs="Arial"/>
+                <w:sz w:val="22"/>
+                <w:szCs w:val="22"/>
+                <w:color w:val="000000"/>
+              </w:rPr>
+              <w:t xml:space="preserve">20 (20%)</w:t>
+            </w:r>
+          </w:p>
+        </w:tc>
+        <w:tc>
+          <w:tcPr>
+            <w:tcBorders/>
+            <w:shd w:val="clear" w:color="auto" w:fill="FFFFFF"/>
+            <w:tcMar>
+              <w:top w:w="0" w:type="dxa"/>
+              <w:bottom w:w="0" w:type="dxa"/>
+              <w:left w:w="0" w:type="dxa"/>
+              <w:right w:w="0" w:type="dxa"/>
+            </w:tcMar>
+            <w:vAlign w:val="center"/>
+          </w:tcPr>
+          <w:p>
+            <w:pPr>
+              <w:jc w:val="center"/>
+              <w:spacing w:after="100" w:before="100" w:line="240"/>
+              <w:ind w:firstLine="0" w:left="100" w:right="100"/>
+            </w:pPr>
+            <w:r xmlns:w="http://schemas.openxmlformats.org/wordprocessingml/2006/main" xmlns:wp="http://schemas.openxmlformats.org/drawingml/2006/wordprocessingDrawing" xmlns:r="http://schemas.openxmlformats.org/officeDocument/2006/relationships" xmlns:w14="http://schemas.microsoft.com/office/word/2010/wordml">
+              <w:rPr>
+                <w:rFonts w:ascii="Arial" w:hAnsi="Arial" w:eastAsia="Arial" w:cs="Arial"/>
+                <w:sz w:val="22"/>
+                <w:szCs w:val="22"/>
+                <w:color w:val="000000"/>
+              </w:rPr>
+              <w:t xml:space="preserve">15 (8.4%)</w:t>
             </w:r>
           </w:p>
         </w:tc>
@@ -1572,7 +1572,7 @@
                 <w:szCs w:val="22"/>
                 <w:color w:val="000000"/>
               </w:rPr>
-              <w:t xml:space="preserve">age_55_64</w:t>
+              <w:t xml:space="preserve">age_45_54</w:t>
             </w:r>
           </w:p>
         </w:tc>
@@ -1630,65 +1630,65 @@
                 <w:szCs w:val="22"/>
                 <w:color w:val="000000"/>
               </w:rPr>
-              <w:t xml:space="preserve">53 (30%)</w:t>
-            </w:r>
-          </w:p>
-        </w:tc>
-        <w:tc>
-          <w:tcPr>
-            <w:tcBorders/>
-            <w:shd w:val="clear" w:color="auto" w:fill="FFFFFF"/>
-            <w:tcMar>
-              <w:top w:w="0" w:type="dxa"/>
-              <w:bottom w:w="0" w:type="dxa"/>
-              <w:left w:w="0" w:type="dxa"/>
-              <w:right w:w="0" w:type="dxa"/>
-            </w:tcMar>
-            <w:vAlign w:val="center"/>
-          </w:tcPr>
-          <w:p>
-            <w:pPr>
-              <w:jc w:val="center"/>
-              <w:spacing w:after="100" w:before="100" w:line="240"/>
-              <w:ind w:firstLine="0" w:left="100" w:right="100"/>
-            </w:pPr>
-            <w:r xmlns:w="http://schemas.openxmlformats.org/wordprocessingml/2006/main" xmlns:wp="http://schemas.openxmlformats.org/drawingml/2006/wordprocessingDrawing" xmlns:r="http://schemas.openxmlformats.org/officeDocument/2006/relationships" xmlns:w14="http://schemas.microsoft.com/office/word/2010/wordml">
-              <w:rPr>
-                <w:rFonts w:ascii="Arial" w:hAnsi="Arial" w:eastAsia="Arial" w:cs="Arial"/>
-                <w:sz w:val="22"/>
-                <w:szCs w:val="22"/>
-                <w:color w:val="000000"/>
-              </w:rPr>
-              <w:t xml:space="preserve">32 (31%)</w:t>
-            </w:r>
-          </w:p>
-        </w:tc>
-        <w:tc>
-          <w:tcPr>
-            <w:tcBorders/>
-            <w:shd w:val="clear" w:color="auto" w:fill="FFFFFF"/>
-            <w:tcMar>
-              <w:top w:w="0" w:type="dxa"/>
-              <w:bottom w:w="0" w:type="dxa"/>
-              <w:left w:w="0" w:type="dxa"/>
-              <w:right w:w="0" w:type="dxa"/>
-            </w:tcMar>
-            <w:vAlign w:val="center"/>
-          </w:tcPr>
-          <w:p>
-            <w:pPr>
-              <w:jc w:val="center"/>
-              <w:spacing w:after="100" w:before="100" w:line="240"/>
-              <w:ind w:firstLine="0" w:left="100" w:right="100"/>
-            </w:pPr>
-            <w:r xmlns:w="http://schemas.openxmlformats.org/wordprocessingml/2006/main" xmlns:wp="http://schemas.openxmlformats.org/drawingml/2006/wordprocessingDrawing" xmlns:r="http://schemas.openxmlformats.org/officeDocument/2006/relationships" xmlns:w14="http://schemas.microsoft.com/office/word/2010/wordml">
-              <w:rPr>
-                <w:rFonts w:ascii="Arial" w:hAnsi="Arial" w:eastAsia="Arial" w:cs="Arial"/>
-                <w:sz w:val="22"/>
-                <w:szCs w:val="22"/>
-                <w:color w:val="000000"/>
-              </w:rPr>
-              <w:t xml:space="preserve">73 (41%)</w:t>
+              <w:t xml:space="preserve">37 (21%)</w:t>
+            </w:r>
+          </w:p>
+        </w:tc>
+        <w:tc>
+          <w:tcPr>
+            <w:tcBorders/>
+            <w:shd w:val="clear" w:color="auto" w:fill="FFFFFF"/>
+            <w:tcMar>
+              <w:top w:w="0" w:type="dxa"/>
+              <w:bottom w:w="0" w:type="dxa"/>
+              <w:left w:w="0" w:type="dxa"/>
+              <w:right w:w="0" w:type="dxa"/>
+            </w:tcMar>
+            <w:vAlign w:val="center"/>
+          </w:tcPr>
+          <w:p>
+            <w:pPr>
+              <w:jc w:val="center"/>
+              <w:spacing w:after="100" w:before="100" w:line="240"/>
+              <w:ind w:firstLine="0" w:left="100" w:right="100"/>
+            </w:pPr>
+            <w:r xmlns:w="http://schemas.openxmlformats.org/wordprocessingml/2006/main" xmlns:wp="http://schemas.openxmlformats.org/drawingml/2006/wordprocessingDrawing" xmlns:r="http://schemas.openxmlformats.org/officeDocument/2006/relationships" xmlns:w14="http://schemas.microsoft.com/office/word/2010/wordml">
+              <w:rPr>
+                <w:rFonts w:ascii="Arial" w:hAnsi="Arial" w:eastAsia="Arial" w:cs="Arial"/>
+                <w:sz w:val="22"/>
+                <w:szCs w:val="22"/>
+                <w:color w:val="000000"/>
+              </w:rPr>
+              <w:t xml:space="preserve">17 (17%)</w:t>
+            </w:r>
+          </w:p>
+        </w:tc>
+        <w:tc>
+          <w:tcPr>
+            <w:tcBorders/>
+            <w:shd w:val="clear" w:color="auto" w:fill="FFFFFF"/>
+            <w:tcMar>
+              <w:top w:w="0" w:type="dxa"/>
+              <w:bottom w:w="0" w:type="dxa"/>
+              <w:left w:w="0" w:type="dxa"/>
+              <w:right w:w="0" w:type="dxa"/>
+            </w:tcMar>
+            <w:vAlign w:val="center"/>
+          </w:tcPr>
+          <w:p>
+            <w:pPr>
+              <w:jc w:val="center"/>
+              <w:spacing w:after="100" w:before="100" w:line="240"/>
+              <w:ind w:firstLine="0" w:left="100" w:right="100"/>
+            </w:pPr>
+            <w:r xmlns:w="http://schemas.openxmlformats.org/wordprocessingml/2006/main" xmlns:wp="http://schemas.openxmlformats.org/drawingml/2006/wordprocessingDrawing" xmlns:r="http://schemas.openxmlformats.org/officeDocument/2006/relationships" xmlns:w14="http://schemas.microsoft.com/office/word/2010/wordml">
+              <w:rPr>
+                <w:rFonts w:ascii="Arial" w:hAnsi="Arial" w:eastAsia="Arial" w:cs="Arial"/>
+                <w:sz w:val="22"/>
+                <w:szCs w:val="22"/>
+                <w:color w:val="000000"/>
+              </w:rPr>
+              <w:t xml:space="preserve">30 (17%)</w:t>
             </w:r>
           </w:p>
         </w:tc>
@@ -1723,7 +1723,7 @@
                 <w:szCs w:val="22"/>
                 <w:color w:val="000000"/>
               </w:rPr>
-              <w:t xml:space="preserve">age_65_74</w:t>
+              <w:t xml:space="preserve">age_55_64</w:t>
             </w:r>
           </w:p>
         </w:tc>
@@ -1781,65 +1781,65 @@
                 <w:szCs w:val="22"/>
                 <w:color w:val="000000"/>
               </w:rPr>
-              <w:t xml:space="preserve">42 (24%)</w:t>
-            </w:r>
-          </w:p>
-        </w:tc>
-        <w:tc>
-          <w:tcPr>
-            <w:tcBorders/>
-            <w:shd w:val="clear" w:color="auto" w:fill="FFFFFF"/>
-            <w:tcMar>
-              <w:top w:w="0" w:type="dxa"/>
-              <w:bottom w:w="0" w:type="dxa"/>
-              <w:left w:w="0" w:type="dxa"/>
-              <w:right w:w="0" w:type="dxa"/>
-            </w:tcMar>
-            <w:vAlign w:val="center"/>
-          </w:tcPr>
-          <w:p>
-            <w:pPr>
-              <w:jc w:val="center"/>
-              <w:spacing w:after="100" w:before="100" w:line="240"/>
-              <w:ind w:firstLine="0" w:left="100" w:right="100"/>
-            </w:pPr>
-            <w:r xmlns:w="http://schemas.openxmlformats.org/wordprocessingml/2006/main" xmlns:wp="http://schemas.openxmlformats.org/drawingml/2006/wordprocessingDrawing" xmlns:r="http://schemas.openxmlformats.org/officeDocument/2006/relationships" xmlns:w14="http://schemas.microsoft.com/office/word/2010/wordml">
-              <w:rPr>
-                <w:rFonts w:ascii="Arial" w:hAnsi="Arial" w:eastAsia="Arial" w:cs="Arial"/>
-                <w:sz w:val="22"/>
-                <w:szCs w:val="22"/>
-                <w:color w:val="000000"/>
-              </w:rPr>
-              <w:t xml:space="preserve">17 (17%)</w:t>
-            </w:r>
-          </w:p>
-        </w:tc>
-        <w:tc>
-          <w:tcPr>
-            <w:tcBorders/>
-            <w:shd w:val="clear" w:color="auto" w:fill="FFFFFF"/>
-            <w:tcMar>
-              <w:top w:w="0" w:type="dxa"/>
-              <w:bottom w:w="0" w:type="dxa"/>
-              <w:left w:w="0" w:type="dxa"/>
-              <w:right w:w="0" w:type="dxa"/>
-            </w:tcMar>
-            <w:vAlign w:val="center"/>
-          </w:tcPr>
-          <w:p>
-            <w:pPr>
-              <w:jc w:val="center"/>
-              <w:spacing w:after="100" w:before="100" w:line="240"/>
-              <w:ind w:firstLine="0" w:left="100" w:right="100"/>
-            </w:pPr>
-            <w:r xmlns:w="http://schemas.openxmlformats.org/wordprocessingml/2006/main" xmlns:wp="http://schemas.openxmlformats.org/drawingml/2006/wordprocessingDrawing" xmlns:r="http://schemas.openxmlformats.org/officeDocument/2006/relationships" xmlns:w14="http://schemas.microsoft.com/office/word/2010/wordml">
-              <w:rPr>
-                <w:rFonts w:ascii="Arial" w:hAnsi="Arial" w:eastAsia="Arial" w:cs="Arial"/>
-                <w:sz w:val="22"/>
-                <w:szCs w:val="22"/>
-                <w:color w:val="000000"/>
-              </w:rPr>
-              <w:t xml:space="preserve">47 (26%)</w:t>
+              <w:t xml:space="preserve">53 (30%)</w:t>
+            </w:r>
+          </w:p>
+        </w:tc>
+        <w:tc>
+          <w:tcPr>
+            <w:tcBorders/>
+            <w:shd w:val="clear" w:color="auto" w:fill="FFFFFF"/>
+            <w:tcMar>
+              <w:top w:w="0" w:type="dxa"/>
+              <w:bottom w:w="0" w:type="dxa"/>
+              <w:left w:w="0" w:type="dxa"/>
+              <w:right w:w="0" w:type="dxa"/>
+            </w:tcMar>
+            <w:vAlign w:val="center"/>
+          </w:tcPr>
+          <w:p>
+            <w:pPr>
+              <w:jc w:val="center"/>
+              <w:spacing w:after="100" w:before="100" w:line="240"/>
+              <w:ind w:firstLine="0" w:left="100" w:right="100"/>
+            </w:pPr>
+            <w:r xmlns:w="http://schemas.openxmlformats.org/wordprocessingml/2006/main" xmlns:wp="http://schemas.openxmlformats.org/drawingml/2006/wordprocessingDrawing" xmlns:r="http://schemas.openxmlformats.org/officeDocument/2006/relationships" xmlns:w14="http://schemas.microsoft.com/office/word/2010/wordml">
+              <w:rPr>
+                <w:rFonts w:ascii="Arial" w:hAnsi="Arial" w:eastAsia="Arial" w:cs="Arial"/>
+                <w:sz w:val="22"/>
+                <w:szCs w:val="22"/>
+                <w:color w:val="000000"/>
+              </w:rPr>
+              <w:t xml:space="preserve">32 (31%)</w:t>
+            </w:r>
+          </w:p>
+        </w:tc>
+        <w:tc>
+          <w:tcPr>
+            <w:tcBorders/>
+            <w:shd w:val="clear" w:color="auto" w:fill="FFFFFF"/>
+            <w:tcMar>
+              <w:top w:w="0" w:type="dxa"/>
+              <w:bottom w:w="0" w:type="dxa"/>
+              <w:left w:w="0" w:type="dxa"/>
+              <w:right w:w="0" w:type="dxa"/>
+            </w:tcMar>
+            <w:vAlign w:val="center"/>
+          </w:tcPr>
+          <w:p>
+            <w:pPr>
+              <w:jc w:val="center"/>
+              <w:spacing w:after="100" w:before="100" w:line="240"/>
+              <w:ind w:firstLine="0" w:left="100" w:right="100"/>
+            </w:pPr>
+            <w:r xmlns:w="http://schemas.openxmlformats.org/wordprocessingml/2006/main" xmlns:wp="http://schemas.openxmlformats.org/drawingml/2006/wordprocessingDrawing" xmlns:r="http://schemas.openxmlformats.org/officeDocument/2006/relationships" xmlns:w14="http://schemas.microsoft.com/office/word/2010/wordml">
+              <w:rPr>
+                <w:rFonts w:ascii="Arial" w:hAnsi="Arial" w:eastAsia="Arial" w:cs="Arial"/>
+                <w:sz w:val="22"/>
+                <w:szCs w:val="22"/>
+                <w:color w:val="000000"/>
+              </w:rPr>
+              <w:t xml:space="preserve">73 (41%)</w:t>
             </w:r>
           </w:p>
         </w:tc>
@@ -1874,7 +1874,7 @@
                 <w:szCs w:val="22"/>
                 <w:color w:val="000000"/>
               </w:rPr>
-              <w:t xml:space="preserve">age_75more</w:t>
+              <w:t xml:space="preserve">age_65_74</w:t>
             </w:r>
           </w:p>
         </w:tc>
@@ -1932,65 +1932,65 @@
                 <w:szCs w:val="22"/>
                 <w:color w:val="000000"/>
               </w:rPr>
-              <w:t xml:space="preserve">6 (3.4%)</w:t>
-            </w:r>
-          </w:p>
-        </w:tc>
-        <w:tc>
-          <w:tcPr>
-            <w:tcBorders/>
-            <w:shd w:val="clear" w:color="auto" w:fill="FFFFFF"/>
-            <w:tcMar>
-              <w:top w:w="0" w:type="dxa"/>
-              <w:bottom w:w="0" w:type="dxa"/>
-              <w:left w:w="0" w:type="dxa"/>
-              <w:right w:w="0" w:type="dxa"/>
-            </w:tcMar>
-            <w:vAlign w:val="center"/>
-          </w:tcPr>
-          <w:p>
-            <w:pPr>
-              <w:jc w:val="center"/>
-              <w:spacing w:after="100" w:before="100" w:line="240"/>
-              <w:ind w:firstLine="0" w:left="100" w:right="100"/>
-            </w:pPr>
-            <w:r xmlns:w="http://schemas.openxmlformats.org/wordprocessingml/2006/main" xmlns:wp="http://schemas.openxmlformats.org/drawingml/2006/wordprocessingDrawing" xmlns:r="http://schemas.openxmlformats.org/officeDocument/2006/relationships" xmlns:w14="http://schemas.microsoft.com/office/word/2010/wordml">
-              <w:rPr>
-                <w:rFonts w:ascii="Arial" w:hAnsi="Arial" w:eastAsia="Arial" w:cs="Arial"/>
-                <w:sz w:val="22"/>
-                <w:szCs w:val="22"/>
-                <w:color w:val="000000"/>
-              </w:rPr>
-              <w:t xml:space="preserve">4 (3.9%)</w:t>
-            </w:r>
-          </w:p>
-        </w:tc>
-        <w:tc>
-          <w:tcPr>
-            <w:tcBorders/>
-            <w:shd w:val="clear" w:color="auto" w:fill="FFFFFF"/>
-            <w:tcMar>
-              <w:top w:w="0" w:type="dxa"/>
-              <w:bottom w:w="0" w:type="dxa"/>
-              <w:left w:w="0" w:type="dxa"/>
-              <w:right w:w="0" w:type="dxa"/>
-            </w:tcMar>
-            <w:vAlign w:val="center"/>
-          </w:tcPr>
-          <w:p>
-            <w:pPr>
-              <w:jc w:val="center"/>
-              <w:spacing w:after="100" w:before="100" w:line="240"/>
-              <w:ind w:firstLine="0" w:left="100" w:right="100"/>
-            </w:pPr>
-            <w:r xmlns:w="http://schemas.openxmlformats.org/wordprocessingml/2006/main" xmlns:wp="http://schemas.openxmlformats.org/drawingml/2006/wordprocessingDrawing" xmlns:r="http://schemas.openxmlformats.org/officeDocument/2006/relationships" xmlns:w14="http://schemas.microsoft.com/office/word/2010/wordml">
-              <w:rPr>
-                <w:rFonts w:ascii="Arial" w:hAnsi="Arial" w:eastAsia="Arial" w:cs="Arial"/>
-                <w:sz w:val="22"/>
-                <w:szCs w:val="22"/>
-                <w:color w:val="000000"/>
-              </w:rPr>
-              <w:t xml:space="preserve">7 (3.9%)</w:t>
+              <w:t xml:space="preserve">42 (24%)</w:t>
+            </w:r>
+          </w:p>
+        </w:tc>
+        <w:tc>
+          <w:tcPr>
+            <w:tcBorders/>
+            <w:shd w:val="clear" w:color="auto" w:fill="FFFFFF"/>
+            <w:tcMar>
+              <w:top w:w="0" w:type="dxa"/>
+              <w:bottom w:w="0" w:type="dxa"/>
+              <w:left w:w="0" w:type="dxa"/>
+              <w:right w:w="0" w:type="dxa"/>
+            </w:tcMar>
+            <w:vAlign w:val="center"/>
+          </w:tcPr>
+          <w:p>
+            <w:pPr>
+              <w:jc w:val="center"/>
+              <w:spacing w:after="100" w:before="100" w:line="240"/>
+              <w:ind w:firstLine="0" w:left="100" w:right="100"/>
+            </w:pPr>
+            <w:r xmlns:w="http://schemas.openxmlformats.org/wordprocessingml/2006/main" xmlns:wp="http://schemas.openxmlformats.org/drawingml/2006/wordprocessingDrawing" xmlns:r="http://schemas.openxmlformats.org/officeDocument/2006/relationships" xmlns:w14="http://schemas.microsoft.com/office/word/2010/wordml">
+              <w:rPr>
+                <w:rFonts w:ascii="Arial" w:hAnsi="Arial" w:eastAsia="Arial" w:cs="Arial"/>
+                <w:sz w:val="22"/>
+                <w:szCs w:val="22"/>
+                <w:color w:val="000000"/>
+              </w:rPr>
+              <w:t xml:space="preserve">17 (17%)</w:t>
+            </w:r>
+          </w:p>
+        </w:tc>
+        <w:tc>
+          <w:tcPr>
+            <w:tcBorders/>
+            <w:shd w:val="clear" w:color="auto" w:fill="FFFFFF"/>
+            <w:tcMar>
+              <w:top w:w="0" w:type="dxa"/>
+              <w:bottom w:w="0" w:type="dxa"/>
+              <w:left w:w="0" w:type="dxa"/>
+              <w:right w:w="0" w:type="dxa"/>
+            </w:tcMar>
+            <w:vAlign w:val="center"/>
+          </w:tcPr>
+          <w:p>
+            <w:pPr>
+              <w:jc w:val="center"/>
+              <w:spacing w:after="100" w:before="100" w:line="240"/>
+              <w:ind w:firstLine="0" w:left="100" w:right="100"/>
+            </w:pPr>
+            <w:r xmlns:w="http://schemas.openxmlformats.org/wordprocessingml/2006/main" xmlns:wp="http://schemas.openxmlformats.org/drawingml/2006/wordprocessingDrawing" xmlns:r="http://schemas.openxmlformats.org/officeDocument/2006/relationships" xmlns:w14="http://schemas.microsoft.com/office/word/2010/wordml">
+              <w:rPr>
+                <w:rFonts w:ascii="Arial" w:hAnsi="Arial" w:eastAsia="Arial" w:cs="Arial"/>
+                <w:sz w:val="22"/>
+                <w:szCs w:val="22"/>
+                <w:color w:val="000000"/>
+              </w:rPr>
+              <w:t xml:space="preserve">47 (26%)</w:t>
             </w:r>
           </w:p>
         </w:tc>
@@ -2025,7 +2025,7 @@
                 <w:szCs w:val="22"/>
                 <w:color w:val="000000"/>
               </w:rPr>
-              <w:t xml:space="preserve">age_noresponse</w:t>
+              <w:t xml:space="preserve">age_75more</w:t>
             </w:r>
           </w:p>
         </w:tc>
@@ -2083,65 +2083,65 @@
                 <w:szCs w:val="22"/>
                 <w:color w:val="000000"/>
               </w:rPr>
-              <w:t xml:space="preserve">2 (1.1%)</w:t>
-            </w:r>
-          </w:p>
-        </w:tc>
-        <w:tc>
-          <w:tcPr>
-            <w:tcBorders/>
-            <w:shd w:val="clear" w:color="auto" w:fill="FFFFFF"/>
-            <w:tcMar>
-              <w:top w:w="0" w:type="dxa"/>
-              <w:bottom w:w="0" w:type="dxa"/>
-              <w:left w:w="0" w:type="dxa"/>
-              <w:right w:w="0" w:type="dxa"/>
-            </w:tcMar>
-            <w:vAlign w:val="center"/>
-          </w:tcPr>
-          <w:p>
-            <w:pPr>
-              <w:jc w:val="center"/>
-              <w:spacing w:after="100" w:before="100" w:line="240"/>
-              <w:ind w:firstLine="0" w:left="100" w:right="100"/>
-            </w:pPr>
-            <w:r xmlns:w="http://schemas.openxmlformats.org/wordprocessingml/2006/main" xmlns:wp="http://schemas.openxmlformats.org/drawingml/2006/wordprocessingDrawing" xmlns:r="http://schemas.openxmlformats.org/officeDocument/2006/relationships" xmlns:w14="http://schemas.microsoft.com/office/word/2010/wordml">
-              <w:rPr>
-                <w:rFonts w:ascii="Arial" w:hAnsi="Arial" w:eastAsia="Arial" w:cs="Arial"/>
-                <w:sz w:val="22"/>
-                <w:szCs w:val="22"/>
-                <w:color w:val="000000"/>
-              </w:rPr>
-              <w:t xml:space="preserve">1 (1.0%)</w:t>
-            </w:r>
-          </w:p>
-        </w:tc>
-        <w:tc>
-          <w:tcPr>
-            <w:tcBorders/>
-            <w:shd w:val="clear" w:color="auto" w:fill="FFFFFF"/>
-            <w:tcMar>
-              <w:top w:w="0" w:type="dxa"/>
-              <w:bottom w:w="0" w:type="dxa"/>
-              <w:left w:w="0" w:type="dxa"/>
-              <w:right w:w="0" w:type="dxa"/>
-            </w:tcMar>
-            <w:vAlign w:val="center"/>
-          </w:tcPr>
-          <w:p>
-            <w:pPr>
-              <w:jc w:val="center"/>
-              <w:spacing w:after="100" w:before="100" w:line="240"/>
-              <w:ind w:firstLine="0" w:left="100" w:right="100"/>
-            </w:pPr>
-            <w:r xmlns:w="http://schemas.openxmlformats.org/wordprocessingml/2006/main" xmlns:wp="http://schemas.openxmlformats.org/drawingml/2006/wordprocessingDrawing" xmlns:r="http://schemas.openxmlformats.org/officeDocument/2006/relationships" xmlns:w14="http://schemas.microsoft.com/office/word/2010/wordml">
-              <w:rPr>
-                <w:rFonts w:ascii="Arial" w:hAnsi="Arial" w:eastAsia="Arial" w:cs="Arial"/>
-                <w:sz w:val="22"/>
-                <w:szCs w:val="22"/>
-                <w:color w:val="000000"/>
-              </w:rPr>
-              <w:t xml:space="preserve">3 (1.7%)</w:t>
+              <w:t xml:space="preserve">6 (3.4%)</w:t>
+            </w:r>
+          </w:p>
+        </w:tc>
+        <w:tc>
+          <w:tcPr>
+            <w:tcBorders/>
+            <w:shd w:val="clear" w:color="auto" w:fill="FFFFFF"/>
+            <w:tcMar>
+              <w:top w:w="0" w:type="dxa"/>
+              <w:bottom w:w="0" w:type="dxa"/>
+              <w:left w:w="0" w:type="dxa"/>
+              <w:right w:w="0" w:type="dxa"/>
+            </w:tcMar>
+            <w:vAlign w:val="center"/>
+          </w:tcPr>
+          <w:p>
+            <w:pPr>
+              <w:jc w:val="center"/>
+              <w:spacing w:after="100" w:before="100" w:line="240"/>
+              <w:ind w:firstLine="0" w:left="100" w:right="100"/>
+            </w:pPr>
+            <w:r xmlns:w="http://schemas.openxmlformats.org/wordprocessingml/2006/main" xmlns:wp="http://schemas.openxmlformats.org/drawingml/2006/wordprocessingDrawing" xmlns:r="http://schemas.openxmlformats.org/officeDocument/2006/relationships" xmlns:w14="http://schemas.microsoft.com/office/word/2010/wordml">
+              <w:rPr>
+                <w:rFonts w:ascii="Arial" w:hAnsi="Arial" w:eastAsia="Arial" w:cs="Arial"/>
+                <w:sz w:val="22"/>
+                <w:szCs w:val="22"/>
+                <w:color w:val="000000"/>
+              </w:rPr>
+              <w:t xml:space="preserve">4 (3.9%)</w:t>
+            </w:r>
+          </w:p>
+        </w:tc>
+        <w:tc>
+          <w:tcPr>
+            <w:tcBorders/>
+            <w:shd w:val="clear" w:color="auto" w:fill="FFFFFF"/>
+            <w:tcMar>
+              <w:top w:w="0" w:type="dxa"/>
+              <w:bottom w:w="0" w:type="dxa"/>
+              <w:left w:w="0" w:type="dxa"/>
+              <w:right w:w="0" w:type="dxa"/>
+            </w:tcMar>
+            <w:vAlign w:val="center"/>
+          </w:tcPr>
+          <w:p>
+            <w:pPr>
+              <w:jc w:val="center"/>
+              <w:spacing w:after="100" w:before="100" w:line="240"/>
+              <w:ind w:firstLine="0" w:left="100" w:right="100"/>
+            </w:pPr>
+            <w:r xmlns:w="http://schemas.openxmlformats.org/wordprocessingml/2006/main" xmlns:wp="http://schemas.openxmlformats.org/drawingml/2006/wordprocessingDrawing" xmlns:r="http://schemas.openxmlformats.org/officeDocument/2006/relationships" xmlns:w14="http://schemas.microsoft.com/office/word/2010/wordml">
+              <w:rPr>
+                <w:rFonts w:ascii="Arial" w:hAnsi="Arial" w:eastAsia="Arial" w:cs="Arial"/>
+                <w:sz w:val="22"/>
+                <w:szCs w:val="22"/>
+                <w:color w:val="000000"/>
+              </w:rPr>
+              <w:t xml:space="preserve">7 (3.9%)</w:t>
             </w:r>
           </w:p>
         </w:tc>
@@ -2176,7 +2176,7 @@
                 <w:szCs w:val="22"/>
                 <w:color w:val="000000"/>
               </w:rPr>
-              <w:t xml:space="preserve">no_schooling</w:t>
+              <w:t xml:space="preserve">age_noresponse</w:t>
             </w:r>
           </w:p>
         </w:tc>
@@ -2263,36 +2263,36 @@
                 <w:szCs w:val="22"/>
                 <w:color w:val="000000"/>
               </w:rPr>
-              <w:t xml:space="preserve">0 (0%)</w:t>
-            </w:r>
-          </w:p>
-        </w:tc>
-        <w:tc>
-          <w:tcPr>
-            <w:tcBorders/>
-            <w:shd w:val="clear" w:color="auto" w:fill="FFFFFF"/>
-            <w:tcMar>
-              <w:top w:w="0" w:type="dxa"/>
-              <w:bottom w:w="0" w:type="dxa"/>
-              <w:left w:w="0" w:type="dxa"/>
-              <w:right w:w="0" w:type="dxa"/>
-            </w:tcMar>
-            <w:vAlign w:val="center"/>
-          </w:tcPr>
-          <w:p>
-            <w:pPr>
-              <w:jc w:val="center"/>
-              <w:spacing w:after="100" w:before="100" w:line="240"/>
-              <w:ind w:firstLine="0" w:left="100" w:right="100"/>
-            </w:pPr>
-            <w:r xmlns:w="http://schemas.openxmlformats.org/wordprocessingml/2006/main" xmlns:wp="http://schemas.openxmlformats.org/drawingml/2006/wordprocessingDrawing" xmlns:r="http://schemas.openxmlformats.org/officeDocument/2006/relationships" xmlns:w14="http://schemas.microsoft.com/office/word/2010/wordml">
-              <w:rPr>
-                <w:rFonts w:ascii="Arial" w:hAnsi="Arial" w:eastAsia="Arial" w:cs="Arial"/>
-                <w:sz w:val="22"/>
-                <w:szCs w:val="22"/>
-                <w:color w:val="000000"/>
-              </w:rPr>
-              <w:t xml:space="preserve">0 (0%)</w:t>
+              <w:t xml:space="preserve">1 (1.0%)</w:t>
+            </w:r>
+          </w:p>
+        </w:tc>
+        <w:tc>
+          <w:tcPr>
+            <w:tcBorders/>
+            <w:shd w:val="clear" w:color="auto" w:fill="FFFFFF"/>
+            <w:tcMar>
+              <w:top w:w="0" w:type="dxa"/>
+              <w:bottom w:w="0" w:type="dxa"/>
+              <w:left w:w="0" w:type="dxa"/>
+              <w:right w:w="0" w:type="dxa"/>
+            </w:tcMar>
+            <w:vAlign w:val="center"/>
+          </w:tcPr>
+          <w:p>
+            <w:pPr>
+              <w:jc w:val="center"/>
+              <w:spacing w:after="100" w:before="100" w:line="240"/>
+              <w:ind w:firstLine="0" w:left="100" w:right="100"/>
+            </w:pPr>
+            <w:r xmlns:w="http://schemas.openxmlformats.org/wordprocessingml/2006/main" xmlns:wp="http://schemas.openxmlformats.org/drawingml/2006/wordprocessingDrawing" xmlns:r="http://schemas.openxmlformats.org/officeDocument/2006/relationships" xmlns:w14="http://schemas.microsoft.com/office/word/2010/wordml">
+              <w:rPr>
+                <w:rFonts w:ascii="Arial" w:hAnsi="Arial" w:eastAsia="Arial" w:cs="Arial"/>
+                <w:sz w:val="22"/>
+                <w:szCs w:val="22"/>
+                <w:color w:val="000000"/>
+              </w:rPr>
+              <w:t xml:space="preserve">3 (1.7%)</w:t>
             </w:r>
           </w:p>
         </w:tc>
@@ -2327,7 +2327,7 @@
                 <w:szCs w:val="22"/>
                 <w:color w:val="000000"/>
               </w:rPr>
-              <w:t xml:space="preserve">highschool</w:t>
+              <w:t xml:space="preserve">no_schooling</w:t>
             </w:r>
           </w:p>
         </w:tc>
@@ -2385,65 +2385,65 @@
                 <w:szCs w:val="22"/>
                 <w:color w:val="000000"/>
               </w:rPr>
-              <w:t xml:space="preserve">38 (21%)</w:t>
-            </w:r>
-          </w:p>
-        </w:tc>
-        <w:tc>
-          <w:tcPr>
-            <w:tcBorders/>
-            <w:shd w:val="clear" w:color="auto" w:fill="FFFFFF"/>
-            <w:tcMar>
-              <w:top w:w="0" w:type="dxa"/>
-              <w:bottom w:w="0" w:type="dxa"/>
-              <w:left w:w="0" w:type="dxa"/>
-              <w:right w:w="0" w:type="dxa"/>
-            </w:tcMar>
-            <w:vAlign w:val="center"/>
-          </w:tcPr>
-          <w:p>
-            <w:pPr>
-              <w:jc w:val="center"/>
-              <w:spacing w:after="100" w:before="100" w:line="240"/>
-              <w:ind w:firstLine="0" w:left="100" w:right="100"/>
-            </w:pPr>
-            <w:r xmlns:w="http://schemas.openxmlformats.org/wordprocessingml/2006/main" xmlns:wp="http://schemas.openxmlformats.org/drawingml/2006/wordprocessingDrawing" xmlns:r="http://schemas.openxmlformats.org/officeDocument/2006/relationships" xmlns:w14="http://schemas.microsoft.com/office/word/2010/wordml">
-              <w:rPr>
-                <w:rFonts w:ascii="Arial" w:hAnsi="Arial" w:eastAsia="Arial" w:cs="Arial"/>
-                <w:sz w:val="22"/>
-                <w:szCs w:val="22"/>
-                <w:color w:val="000000"/>
-              </w:rPr>
-              <w:t xml:space="preserve">36 (35%)</w:t>
-            </w:r>
-          </w:p>
-        </w:tc>
-        <w:tc>
-          <w:tcPr>
-            <w:tcBorders/>
-            <w:shd w:val="clear" w:color="auto" w:fill="FFFFFF"/>
-            <w:tcMar>
-              <w:top w:w="0" w:type="dxa"/>
-              <w:bottom w:w="0" w:type="dxa"/>
-              <w:left w:w="0" w:type="dxa"/>
-              <w:right w:w="0" w:type="dxa"/>
-            </w:tcMar>
-            <w:vAlign w:val="center"/>
-          </w:tcPr>
-          <w:p>
-            <w:pPr>
-              <w:jc w:val="center"/>
-              <w:spacing w:after="100" w:before="100" w:line="240"/>
-              <w:ind w:firstLine="0" w:left="100" w:right="100"/>
-            </w:pPr>
-            <w:r xmlns:w="http://schemas.openxmlformats.org/wordprocessingml/2006/main" xmlns:wp="http://schemas.openxmlformats.org/drawingml/2006/wordprocessingDrawing" xmlns:r="http://schemas.openxmlformats.org/officeDocument/2006/relationships" xmlns:w14="http://schemas.microsoft.com/office/word/2010/wordml">
-              <w:rPr>
-                <w:rFonts w:ascii="Arial" w:hAnsi="Arial" w:eastAsia="Arial" w:cs="Arial"/>
-                <w:sz w:val="22"/>
-                <w:szCs w:val="22"/>
-                <w:color w:val="000000"/>
-              </w:rPr>
-              <w:t xml:space="preserve">59 (33%)</w:t>
+              <w:t xml:space="preserve">2 (1.1%)</w:t>
+            </w:r>
+          </w:p>
+        </w:tc>
+        <w:tc>
+          <w:tcPr>
+            <w:tcBorders/>
+            <w:shd w:val="clear" w:color="auto" w:fill="FFFFFF"/>
+            <w:tcMar>
+              <w:top w:w="0" w:type="dxa"/>
+              <w:bottom w:w="0" w:type="dxa"/>
+              <w:left w:w="0" w:type="dxa"/>
+              <w:right w:w="0" w:type="dxa"/>
+            </w:tcMar>
+            <w:vAlign w:val="center"/>
+          </w:tcPr>
+          <w:p>
+            <w:pPr>
+              <w:jc w:val="center"/>
+              <w:spacing w:after="100" w:before="100" w:line="240"/>
+              <w:ind w:firstLine="0" w:left="100" w:right="100"/>
+            </w:pPr>
+            <w:r xmlns:w="http://schemas.openxmlformats.org/wordprocessingml/2006/main" xmlns:wp="http://schemas.openxmlformats.org/drawingml/2006/wordprocessingDrawing" xmlns:r="http://schemas.openxmlformats.org/officeDocument/2006/relationships" xmlns:w14="http://schemas.microsoft.com/office/word/2010/wordml">
+              <w:rPr>
+                <w:rFonts w:ascii="Arial" w:hAnsi="Arial" w:eastAsia="Arial" w:cs="Arial"/>
+                <w:sz w:val="22"/>
+                <w:szCs w:val="22"/>
+                <w:color w:val="000000"/>
+              </w:rPr>
+              <w:t xml:space="preserve">0 (0%)</w:t>
+            </w:r>
+          </w:p>
+        </w:tc>
+        <w:tc>
+          <w:tcPr>
+            <w:tcBorders/>
+            <w:shd w:val="clear" w:color="auto" w:fill="FFFFFF"/>
+            <w:tcMar>
+              <w:top w:w="0" w:type="dxa"/>
+              <w:bottom w:w="0" w:type="dxa"/>
+              <w:left w:w="0" w:type="dxa"/>
+              <w:right w:w="0" w:type="dxa"/>
+            </w:tcMar>
+            <w:vAlign w:val="center"/>
+          </w:tcPr>
+          <w:p>
+            <w:pPr>
+              <w:jc w:val="center"/>
+              <w:spacing w:after="100" w:before="100" w:line="240"/>
+              <w:ind w:firstLine="0" w:left="100" w:right="100"/>
+            </w:pPr>
+            <w:r xmlns:w="http://schemas.openxmlformats.org/wordprocessingml/2006/main" xmlns:wp="http://schemas.openxmlformats.org/drawingml/2006/wordprocessingDrawing" xmlns:r="http://schemas.openxmlformats.org/officeDocument/2006/relationships" xmlns:w14="http://schemas.microsoft.com/office/word/2010/wordml">
+              <w:rPr>
+                <w:rFonts w:ascii="Arial" w:hAnsi="Arial" w:eastAsia="Arial" w:cs="Arial"/>
+                <w:sz w:val="22"/>
+                <w:szCs w:val="22"/>
+                <w:color w:val="000000"/>
+              </w:rPr>
+              <w:t xml:space="preserve">0 (0%)</w:t>
             </w:r>
           </w:p>
         </w:tc>
@@ -2478,7 +2478,7 @@
                 <w:szCs w:val="22"/>
                 <w:color w:val="000000"/>
               </w:rPr>
-              <w:t xml:space="preserve">some_posysecondary</w:t>
+              <w:t xml:space="preserve">highschool</w:t>
             </w:r>
           </w:p>
         </w:tc>
@@ -2536,65 +2536,65 @@
                 <w:szCs w:val="22"/>
                 <w:color w:val="000000"/>
               </w:rPr>
-              <w:t xml:space="preserve">42 (24%)</w:t>
-            </w:r>
-          </w:p>
-        </w:tc>
-        <w:tc>
-          <w:tcPr>
-            <w:tcBorders/>
-            <w:shd w:val="clear" w:color="auto" w:fill="FFFFFF"/>
-            <w:tcMar>
-              <w:top w:w="0" w:type="dxa"/>
-              <w:bottom w:w="0" w:type="dxa"/>
-              <w:left w:w="0" w:type="dxa"/>
-              <w:right w:w="0" w:type="dxa"/>
-            </w:tcMar>
-            <w:vAlign w:val="center"/>
-          </w:tcPr>
-          <w:p>
-            <w:pPr>
-              <w:jc w:val="center"/>
-              <w:spacing w:after="100" w:before="100" w:line="240"/>
-              <w:ind w:firstLine="0" w:left="100" w:right="100"/>
-            </w:pPr>
-            <w:r xmlns:w="http://schemas.openxmlformats.org/wordprocessingml/2006/main" xmlns:wp="http://schemas.openxmlformats.org/drawingml/2006/wordprocessingDrawing" xmlns:r="http://schemas.openxmlformats.org/officeDocument/2006/relationships" xmlns:w14="http://schemas.microsoft.com/office/word/2010/wordml">
-              <w:rPr>
-                <w:rFonts w:ascii="Arial" w:hAnsi="Arial" w:eastAsia="Arial" w:cs="Arial"/>
-                <w:sz w:val="22"/>
-                <w:szCs w:val="22"/>
-                <w:color w:val="000000"/>
-              </w:rPr>
-              <w:t xml:space="preserve">20 (20%)</w:t>
-            </w:r>
-          </w:p>
-        </w:tc>
-        <w:tc>
-          <w:tcPr>
-            <w:tcBorders/>
-            <w:shd w:val="clear" w:color="auto" w:fill="FFFFFF"/>
-            <w:tcMar>
-              <w:top w:w="0" w:type="dxa"/>
-              <w:bottom w:w="0" w:type="dxa"/>
-              <w:left w:w="0" w:type="dxa"/>
-              <w:right w:w="0" w:type="dxa"/>
-            </w:tcMar>
-            <w:vAlign w:val="center"/>
-          </w:tcPr>
-          <w:p>
-            <w:pPr>
-              <w:jc w:val="center"/>
-              <w:spacing w:after="100" w:before="100" w:line="240"/>
-              <w:ind w:firstLine="0" w:left="100" w:right="100"/>
-            </w:pPr>
-            <w:r xmlns:w="http://schemas.openxmlformats.org/wordprocessingml/2006/main" xmlns:wp="http://schemas.openxmlformats.org/drawingml/2006/wordprocessingDrawing" xmlns:r="http://schemas.openxmlformats.org/officeDocument/2006/relationships" xmlns:w14="http://schemas.microsoft.com/office/word/2010/wordml">
-              <w:rPr>
-                <w:rFonts w:ascii="Arial" w:hAnsi="Arial" w:eastAsia="Arial" w:cs="Arial"/>
-                <w:sz w:val="22"/>
-                <w:szCs w:val="22"/>
-                <w:color w:val="000000"/>
-              </w:rPr>
-              <w:t xml:space="preserve">34 (19%)</w:t>
+              <w:t xml:space="preserve">38 (21%)</w:t>
+            </w:r>
+          </w:p>
+        </w:tc>
+        <w:tc>
+          <w:tcPr>
+            <w:tcBorders/>
+            <w:shd w:val="clear" w:color="auto" w:fill="FFFFFF"/>
+            <w:tcMar>
+              <w:top w:w="0" w:type="dxa"/>
+              <w:bottom w:w="0" w:type="dxa"/>
+              <w:left w:w="0" w:type="dxa"/>
+              <w:right w:w="0" w:type="dxa"/>
+            </w:tcMar>
+            <w:vAlign w:val="center"/>
+          </w:tcPr>
+          <w:p>
+            <w:pPr>
+              <w:jc w:val="center"/>
+              <w:spacing w:after="100" w:before="100" w:line="240"/>
+              <w:ind w:firstLine="0" w:left="100" w:right="100"/>
+            </w:pPr>
+            <w:r xmlns:w="http://schemas.openxmlformats.org/wordprocessingml/2006/main" xmlns:wp="http://schemas.openxmlformats.org/drawingml/2006/wordprocessingDrawing" xmlns:r="http://schemas.openxmlformats.org/officeDocument/2006/relationships" xmlns:w14="http://schemas.microsoft.com/office/word/2010/wordml">
+              <w:rPr>
+                <w:rFonts w:ascii="Arial" w:hAnsi="Arial" w:eastAsia="Arial" w:cs="Arial"/>
+                <w:sz w:val="22"/>
+                <w:szCs w:val="22"/>
+                <w:color w:val="000000"/>
+              </w:rPr>
+              <w:t xml:space="preserve">36 (35%)</w:t>
+            </w:r>
+          </w:p>
+        </w:tc>
+        <w:tc>
+          <w:tcPr>
+            <w:tcBorders/>
+            <w:shd w:val="clear" w:color="auto" w:fill="FFFFFF"/>
+            <w:tcMar>
+              <w:top w:w="0" w:type="dxa"/>
+              <w:bottom w:w="0" w:type="dxa"/>
+              <w:left w:w="0" w:type="dxa"/>
+              <w:right w:w="0" w:type="dxa"/>
+            </w:tcMar>
+            <w:vAlign w:val="center"/>
+          </w:tcPr>
+          <w:p>
+            <w:pPr>
+              <w:jc w:val="center"/>
+              <w:spacing w:after="100" w:before="100" w:line="240"/>
+              <w:ind w:firstLine="0" w:left="100" w:right="100"/>
+            </w:pPr>
+            <w:r xmlns:w="http://schemas.openxmlformats.org/wordprocessingml/2006/main" xmlns:wp="http://schemas.openxmlformats.org/drawingml/2006/wordprocessingDrawing" xmlns:r="http://schemas.openxmlformats.org/officeDocument/2006/relationships" xmlns:w14="http://schemas.microsoft.com/office/word/2010/wordml">
+              <w:rPr>
+                <w:rFonts w:ascii="Arial" w:hAnsi="Arial" w:eastAsia="Arial" w:cs="Arial"/>
+                <w:sz w:val="22"/>
+                <w:szCs w:val="22"/>
+                <w:color w:val="000000"/>
+              </w:rPr>
+              <w:t xml:space="preserve">59 (33%)</w:t>
             </w:r>
           </w:p>
         </w:tc>
@@ -2629,7 +2629,7 @@
                 <w:szCs w:val="22"/>
                 <w:color w:val="000000"/>
               </w:rPr>
-              <w:t xml:space="preserve">vocationa_diploma</w:t>
+              <w:t xml:space="preserve">some_posysecondary</w:t>
             </w:r>
           </w:p>
         </w:tc>
@@ -2687,65 +2687,65 @@
                 <w:szCs w:val="22"/>
                 <w:color w:val="000000"/>
               </w:rPr>
-              <w:t xml:space="preserve">53 (30%)</w:t>
-            </w:r>
-          </w:p>
-        </w:tc>
-        <w:tc>
-          <w:tcPr>
-            <w:tcBorders/>
-            <w:shd w:val="clear" w:color="auto" w:fill="FFFFFF"/>
-            <w:tcMar>
-              <w:top w:w="0" w:type="dxa"/>
-              <w:bottom w:w="0" w:type="dxa"/>
-              <w:left w:w="0" w:type="dxa"/>
-              <w:right w:w="0" w:type="dxa"/>
-            </w:tcMar>
-            <w:vAlign w:val="center"/>
-          </w:tcPr>
-          <w:p>
-            <w:pPr>
-              <w:jc w:val="center"/>
-              <w:spacing w:after="100" w:before="100" w:line="240"/>
-              <w:ind w:firstLine="0" w:left="100" w:right="100"/>
-            </w:pPr>
-            <w:r xmlns:w="http://schemas.openxmlformats.org/wordprocessingml/2006/main" xmlns:wp="http://schemas.openxmlformats.org/drawingml/2006/wordprocessingDrawing" xmlns:r="http://schemas.openxmlformats.org/officeDocument/2006/relationships" xmlns:w14="http://schemas.microsoft.com/office/word/2010/wordml">
-              <w:rPr>
-                <w:rFonts w:ascii="Arial" w:hAnsi="Arial" w:eastAsia="Arial" w:cs="Arial"/>
-                <w:sz w:val="22"/>
-                <w:szCs w:val="22"/>
-                <w:color w:val="000000"/>
-              </w:rPr>
-              <w:t xml:space="preserve">19 (19%)</w:t>
-            </w:r>
-          </w:p>
-        </w:tc>
-        <w:tc>
-          <w:tcPr>
-            <w:tcBorders/>
-            <w:shd w:val="clear" w:color="auto" w:fill="FFFFFF"/>
-            <w:tcMar>
-              <w:top w:w="0" w:type="dxa"/>
-              <w:bottom w:w="0" w:type="dxa"/>
-              <w:left w:w="0" w:type="dxa"/>
-              <w:right w:w="0" w:type="dxa"/>
-            </w:tcMar>
-            <w:vAlign w:val="center"/>
-          </w:tcPr>
-          <w:p>
-            <w:pPr>
-              <w:jc w:val="center"/>
-              <w:spacing w:after="100" w:before="100" w:line="240"/>
-              <w:ind w:firstLine="0" w:left="100" w:right="100"/>
-            </w:pPr>
-            <w:r xmlns:w="http://schemas.openxmlformats.org/wordprocessingml/2006/main" xmlns:wp="http://schemas.openxmlformats.org/drawingml/2006/wordprocessingDrawing" xmlns:r="http://schemas.openxmlformats.org/officeDocument/2006/relationships" xmlns:w14="http://schemas.microsoft.com/office/word/2010/wordml">
-              <w:rPr>
-                <w:rFonts w:ascii="Arial" w:hAnsi="Arial" w:eastAsia="Arial" w:cs="Arial"/>
-                <w:sz w:val="22"/>
-                <w:szCs w:val="22"/>
-                <w:color w:val="000000"/>
-              </w:rPr>
-              <w:t xml:space="preserve">38 (21%)</w:t>
+              <w:t xml:space="preserve">42 (24%)</w:t>
+            </w:r>
+          </w:p>
+        </w:tc>
+        <w:tc>
+          <w:tcPr>
+            <w:tcBorders/>
+            <w:shd w:val="clear" w:color="auto" w:fill="FFFFFF"/>
+            <w:tcMar>
+              <w:top w:w="0" w:type="dxa"/>
+              <w:bottom w:w="0" w:type="dxa"/>
+              <w:left w:w="0" w:type="dxa"/>
+              <w:right w:w="0" w:type="dxa"/>
+            </w:tcMar>
+            <w:vAlign w:val="center"/>
+          </w:tcPr>
+          <w:p>
+            <w:pPr>
+              <w:jc w:val="center"/>
+              <w:spacing w:after="100" w:before="100" w:line="240"/>
+              <w:ind w:firstLine="0" w:left="100" w:right="100"/>
+            </w:pPr>
+            <w:r xmlns:w="http://schemas.openxmlformats.org/wordprocessingml/2006/main" xmlns:wp="http://schemas.openxmlformats.org/drawingml/2006/wordprocessingDrawing" xmlns:r="http://schemas.openxmlformats.org/officeDocument/2006/relationships" xmlns:w14="http://schemas.microsoft.com/office/word/2010/wordml">
+              <w:rPr>
+                <w:rFonts w:ascii="Arial" w:hAnsi="Arial" w:eastAsia="Arial" w:cs="Arial"/>
+                <w:sz w:val="22"/>
+                <w:szCs w:val="22"/>
+                <w:color w:val="000000"/>
+              </w:rPr>
+              <w:t xml:space="preserve">20 (20%)</w:t>
+            </w:r>
+          </w:p>
+        </w:tc>
+        <w:tc>
+          <w:tcPr>
+            <w:tcBorders/>
+            <w:shd w:val="clear" w:color="auto" w:fill="FFFFFF"/>
+            <w:tcMar>
+              <w:top w:w="0" w:type="dxa"/>
+              <w:bottom w:w="0" w:type="dxa"/>
+              <w:left w:w="0" w:type="dxa"/>
+              <w:right w:w="0" w:type="dxa"/>
+            </w:tcMar>
+            <w:vAlign w:val="center"/>
+          </w:tcPr>
+          <w:p>
+            <w:pPr>
+              <w:jc w:val="center"/>
+              <w:spacing w:after="100" w:before="100" w:line="240"/>
+              <w:ind w:firstLine="0" w:left="100" w:right="100"/>
+            </w:pPr>
+            <w:r xmlns:w="http://schemas.openxmlformats.org/wordprocessingml/2006/main" xmlns:wp="http://schemas.openxmlformats.org/drawingml/2006/wordprocessingDrawing" xmlns:r="http://schemas.openxmlformats.org/officeDocument/2006/relationships" xmlns:w14="http://schemas.microsoft.com/office/word/2010/wordml">
+              <w:rPr>
+                <w:rFonts w:ascii="Arial" w:hAnsi="Arial" w:eastAsia="Arial" w:cs="Arial"/>
+                <w:sz w:val="22"/>
+                <w:szCs w:val="22"/>
+                <w:color w:val="000000"/>
+              </w:rPr>
+              <w:t xml:space="preserve">34 (19%)</w:t>
             </w:r>
           </w:p>
         </w:tc>
@@ -2780,7 +2780,7 @@
                 <w:szCs w:val="22"/>
                 <w:color w:val="000000"/>
               </w:rPr>
-              <w:t xml:space="preserve">university_degree</w:t>
+              <w:t xml:space="preserve">vocationa_diploma</w:t>
             </w:r>
           </w:p>
         </w:tc>
@@ -2838,65 +2838,65 @@
                 <w:szCs w:val="22"/>
                 <w:color w:val="000000"/>
               </w:rPr>
-              <w:t xml:space="preserve">41 (23%)</w:t>
-            </w:r>
-          </w:p>
-        </w:tc>
-        <w:tc>
-          <w:tcPr>
-            <w:tcBorders/>
-            <w:shd w:val="clear" w:color="auto" w:fill="FFFFFF"/>
-            <w:tcMar>
-              <w:top w:w="0" w:type="dxa"/>
-              <w:bottom w:w="0" w:type="dxa"/>
-              <w:left w:w="0" w:type="dxa"/>
-              <w:right w:w="0" w:type="dxa"/>
-            </w:tcMar>
-            <w:vAlign w:val="center"/>
-          </w:tcPr>
-          <w:p>
-            <w:pPr>
-              <w:jc w:val="center"/>
-              <w:spacing w:after="100" w:before="100" w:line="240"/>
-              <w:ind w:firstLine="0" w:left="100" w:right="100"/>
-            </w:pPr>
-            <w:r xmlns:w="http://schemas.openxmlformats.org/wordprocessingml/2006/main" xmlns:wp="http://schemas.openxmlformats.org/drawingml/2006/wordprocessingDrawing" xmlns:r="http://schemas.openxmlformats.org/officeDocument/2006/relationships" xmlns:w14="http://schemas.microsoft.com/office/word/2010/wordml">
-              <w:rPr>
-                <w:rFonts w:ascii="Arial" w:hAnsi="Arial" w:eastAsia="Arial" w:cs="Arial"/>
-                <w:sz w:val="22"/>
-                <w:szCs w:val="22"/>
-                <w:color w:val="000000"/>
-              </w:rPr>
-              <w:t xml:space="preserve">25 (25%)</w:t>
-            </w:r>
-          </w:p>
-        </w:tc>
-        <w:tc>
-          <w:tcPr>
-            <w:tcBorders/>
-            <w:shd w:val="clear" w:color="auto" w:fill="FFFFFF"/>
-            <w:tcMar>
-              <w:top w:w="0" w:type="dxa"/>
-              <w:bottom w:w="0" w:type="dxa"/>
-              <w:left w:w="0" w:type="dxa"/>
-              <w:right w:w="0" w:type="dxa"/>
-            </w:tcMar>
-            <w:vAlign w:val="center"/>
-          </w:tcPr>
-          <w:p>
-            <w:pPr>
-              <w:jc w:val="center"/>
-              <w:spacing w:after="100" w:before="100" w:line="240"/>
-              <w:ind w:firstLine="0" w:left="100" w:right="100"/>
-            </w:pPr>
-            <w:r xmlns:w="http://schemas.openxmlformats.org/wordprocessingml/2006/main" xmlns:wp="http://schemas.openxmlformats.org/drawingml/2006/wordprocessingDrawing" xmlns:r="http://schemas.openxmlformats.org/officeDocument/2006/relationships" xmlns:w14="http://schemas.microsoft.com/office/word/2010/wordml">
-              <w:rPr>
-                <w:rFonts w:ascii="Arial" w:hAnsi="Arial" w:eastAsia="Arial" w:cs="Arial"/>
-                <w:sz w:val="22"/>
-                <w:szCs w:val="22"/>
-                <w:color w:val="000000"/>
-              </w:rPr>
-              <w:t xml:space="preserve">45 (25%)</w:t>
+              <w:t xml:space="preserve">53 (30%)</w:t>
+            </w:r>
+          </w:p>
+        </w:tc>
+        <w:tc>
+          <w:tcPr>
+            <w:tcBorders/>
+            <w:shd w:val="clear" w:color="auto" w:fill="FFFFFF"/>
+            <w:tcMar>
+              <w:top w:w="0" w:type="dxa"/>
+              <w:bottom w:w="0" w:type="dxa"/>
+              <w:left w:w="0" w:type="dxa"/>
+              <w:right w:w="0" w:type="dxa"/>
+            </w:tcMar>
+            <w:vAlign w:val="center"/>
+          </w:tcPr>
+          <w:p>
+            <w:pPr>
+              <w:jc w:val="center"/>
+              <w:spacing w:after="100" w:before="100" w:line="240"/>
+              <w:ind w:firstLine="0" w:left="100" w:right="100"/>
+            </w:pPr>
+            <w:r xmlns:w="http://schemas.openxmlformats.org/wordprocessingml/2006/main" xmlns:wp="http://schemas.openxmlformats.org/drawingml/2006/wordprocessingDrawing" xmlns:r="http://schemas.openxmlformats.org/officeDocument/2006/relationships" xmlns:w14="http://schemas.microsoft.com/office/word/2010/wordml">
+              <w:rPr>
+                <w:rFonts w:ascii="Arial" w:hAnsi="Arial" w:eastAsia="Arial" w:cs="Arial"/>
+                <w:sz w:val="22"/>
+                <w:szCs w:val="22"/>
+                <w:color w:val="000000"/>
+              </w:rPr>
+              <w:t xml:space="preserve">19 (19%)</w:t>
+            </w:r>
+          </w:p>
+        </w:tc>
+        <w:tc>
+          <w:tcPr>
+            <w:tcBorders/>
+            <w:shd w:val="clear" w:color="auto" w:fill="FFFFFF"/>
+            <w:tcMar>
+              <w:top w:w="0" w:type="dxa"/>
+              <w:bottom w:w="0" w:type="dxa"/>
+              <w:left w:w="0" w:type="dxa"/>
+              <w:right w:w="0" w:type="dxa"/>
+            </w:tcMar>
+            <w:vAlign w:val="center"/>
+          </w:tcPr>
+          <w:p>
+            <w:pPr>
+              <w:jc w:val="center"/>
+              <w:spacing w:after="100" w:before="100" w:line="240"/>
+              <w:ind w:firstLine="0" w:left="100" w:right="100"/>
+            </w:pPr>
+            <w:r xmlns:w="http://schemas.openxmlformats.org/wordprocessingml/2006/main" xmlns:wp="http://schemas.openxmlformats.org/drawingml/2006/wordprocessingDrawing" xmlns:r="http://schemas.openxmlformats.org/officeDocument/2006/relationships" xmlns:w14="http://schemas.microsoft.com/office/word/2010/wordml">
+              <w:rPr>
+                <w:rFonts w:ascii="Arial" w:hAnsi="Arial" w:eastAsia="Arial" w:cs="Arial"/>
+                <w:sz w:val="22"/>
+                <w:szCs w:val="22"/>
+                <w:color w:val="000000"/>
+              </w:rPr>
+              <w:t xml:space="preserve">38 (21%)</w:t>
             </w:r>
           </w:p>
         </w:tc>
@@ -2931,7 +2931,7 @@
                 <w:szCs w:val="22"/>
                 <w:color w:val="000000"/>
               </w:rPr>
-              <w:t xml:space="preserve">donot_know</w:t>
+              <w:t xml:space="preserve">university_degree</w:t>
             </w:r>
           </w:p>
         </w:tc>
@@ -2989,65 +2989,65 @@
                 <w:szCs w:val="22"/>
                 <w:color w:val="000000"/>
               </w:rPr>
-              <w:t xml:space="preserve">1 (0.6%)</w:t>
-            </w:r>
-          </w:p>
-        </w:tc>
-        <w:tc>
-          <w:tcPr>
-            <w:tcBorders/>
-            <w:shd w:val="clear" w:color="auto" w:fill="FFFFFF"/>
-            <w:tcMar>
-              <w:top w:w="0" w:type="dxa"/>
-              <w:bottom w:w="0" w:type="dxa"/>
-              <w:left w:w="0" w:type="dxa"/>
-              <w:right w:w="0" w:type="dxa"/>
-            </w:tcMar>
-            <w:vAlign w:val="center"/>
-          </w:tcPr>
-          <w:p>
-            <w:pPr>
-              <w:jc w:val="center"/>
-              <w:spacing w:after="100" w:before="100" w:line="240"/>
-              <w:ind w:firstLine="0" w:left="100" w:right="100"/>
-            </w:pPr>
-            <w:r xmlns:w="http://schemas.openxmlformats.org/wordprocessingml/2006/main" xmlns:wp="http://schemas.openxmlformats.org/drawingml/2006/wordprocessingDrawing" xmlns:r="http://schemas.openxmlformats.org/officeDocument/2006/relationships" xmlns:w14="http://schemas.microsoft.com/office/word/2010/wordml">
-              <w:rPr>
-                <w:rFonts w:ascii="Arial" w:hAnsi="Arial" w:eastAsia="Arial" w:cs="Arial"/>
-                <w:sz w:val="22"/>
-                <w:szCs w:val="22"/>
-                <w:color w:val="000000"/>
-              </w:rPr>
-              <w:t xml:space="preserve">2 (2.0%)</w:t>
-            </w:r>
-          </w:p>
-        </w:tc>
-        <w:tc>
-          <w:tcPr>
-            <w:tcBorders/>
-            <w:shd w:val="clear" w:color="auto" w:fill="FFFFFF"/>
-            <w:tcMar>
-              <w:top w:w="0" w:type="dxa"/>
-              <w:bottom w:w="0" w:type="dxa"/>
-              <w:left w:w="0" w:type="dxa"/>
-              <w:right w:w="0" w:type="dxa"/>
-            </w:tcMar>
-            <w:vAlign w:val="center"/>
-          </w:tcPr>
-          <w:p>
-            <w:pPr>
-              <w:jc w:val="center"/>
-              <w:spacing w:after="100" w:before="100" w:line="240"/>
-              <w:ind w:firstLine="0" w:left="100" w:right="100"/>
-            </w:pPr>
-            <w:r xmlns:w="http://schemas.openxmlformats.org/wordprocessingml/2006/main" xmlns:wp="http://schemas.openxmlformats.org/drawingml/2006/wordprocessingDrawing" xmlns:r="http://schemas.openxmlformats.org/officeDocument/2006/relationships" xmlns:w14="http://schemas.microsoft.com/office/word/2010/wordml">
-              <w:rPr>
-                <w:rFonts w:ascii="Arial" w:hAnsi="Arial" w:eastAsia="Arial" w:cs="Arial"/>
-                <w:sz w:val="22"/>
-                <w:szCs w:val="22"/>
-                <w:color w:val="000000"/>
-              </w:rPr>
-              <w:t xml:space="preserve">2 (1.1%)</w:t>
+              <w:t xml:space="preserve">41 (23%)</w:t>
+            </w:r>
+          </w:p>
+        </w:tc>
+        <w:tc>
+          <w:tcPr>
+            <w:tcBorders/>
+            <w:shd w:val="clear" w:color="auto" w:fill="FFFFFF"/>
+            <w:tcMar>
+              <w:top w:w="0" w:type="dxa"/>
+              <w:bottom w:w="0" w:type="dxa"/>
+              <w:left w:w="0" w:type="dxa"/>
+              <w:right w:w="0" w:type="dxa"/>
+            </w:tcMar>
+            <w:vAlign w:val="center"/>
+          </w:tcPr>
+          <w:p>
+            <w:pPr>
+              <w:jc w:val="center"/>
+              <w:spacing w:after="100" w:before="100" w:line="240"/>
+              <w:ind w:firstLine="0" w:left="100" w:right="100"/>
+            </w:pPr>
+            <w:r xmlns:w="http://schemas.openxmlformats.org/wordprocessingml/2006/main" xmlns:wp="http://schemas.openxmlformats.org/drawingml/2006/wordprocessingDrawing" xmlns:r="http://schemas.openxmlformats.org/officeDocument/2006/relationships" xmlns:w14="http://schemas.microsoft.com/office/word/2010/wordml">
+              <w:rPr>
+                <w:rFonts w:ascii="Arial" w:hAnsi="Arial" w:eastAsia="Arial" w:cs="Arial"/>
+                <w:sz w:val="22"/>
+                <w:szCs w:val="22"/>
+                <w:color w:val="000000"/>
+              </w:rPr>
+              <w:t xml:space="preserve">25 (25%)</w:t>
+            </w:r>
+          </w:p>
+        </w:tc>
+        <w:tc>
+          <w:tcPr>
+            <w:tcBorders/>
+            <w:shd w:val="clear" w:color="auto" w:fill="FFFFFF"/>
+            <w:tcMar>
+              <w:top w:w="0" w:type="dxa"/>
+              <w:bottom w:w="0" w:type="dxa"/>
+              <w:left w:w="0" w:type="dxa"/>
+              <w:right w:w="0" w:type="dxa"/>
+            </w:tcMar>
+            <w:vAlign w:val="center"/>
+          </w:tcPr>
+          <w:p>
+            <w:pPr>
+              <w:jc w:val="center"/>
+              <w:spacing w:after="100" w:before="100" w:line="240"/>
+              <w:ind w:firstLine="0" w:left="100" w:right="100"/>
+            </w:pPr>
+            <w:r xmlns:w="http://schemas.openxmlformats.org/wordprocessingml/2006/main" xmlns:wp="http://schemas.openxmlformats.org/drawingml/2006/wordprocessingDrawing" xmlns:r="http://schemas.openxmlformats.org/officeDocument/2006/relationships" xmlns:w14="http://schemas.microsoft.com/office/word/2010/wordml">
+              <w:rPr>
+                <w:rFonts w:ascii="Arial" w:hAnsi="Arial" w:eastAsia="Arial" w:cs="Arial"/>
+                <w:sz w:val="22"/>
+                <w:szCs w:val="22"/>
+                <w:color w:val="000000"/>
+              </w:rPr>
+              <w:t xml:space="preserve">45 (25%)</w:t>
             </w:r>
           </w:p>
         </w:tc>
@@ -3082,7 +3082,7 @@
                 <w:szCs w:val="22"/>
                 <w:color w:val="000000"/>
               </w:rPr>
-              <w:t xml:space="preserve">prop_hhincome_farming</w:t>
+              <w:t xml:space="preserve">donot_know</w:t>
             </w:r>
           </w:p>
         </w:tc>
@@ -3140,65 +3140,65 @@
                 <w:szCs w:val="22"/>
                 <w:color w:val="000000"/>
               </w:rPr>
-              <w:t xml:space="preserve"/>
-            </w:r>
-          </w:p>
-        </w:tc>
-        <w:tc>
-          <w:tcPr>
-            <w:tcBorders/>
-            <w:shd w:val="clear" w:color="auto" w:fill="FFFFFF"/>
-            <w:tcMar>
-              <w:top w:w="0" w:type="dxa"/>
-              <w:bottom w:w="0" w:type="dxa"/>
-              <w:left w:w="0" w:type="dxa"/>
-              <w:right w:w="0" w:type="dxa"/>
-            </w:tcMar>
-            <w:vAlign w:val="center"/>
-          </w:tcPr>
-          <w:p>
-            <w:pPr>
-              <w:jc w:val="center"/>
-              <w:spacing w:after="100" w:before="100" w:line="240"/>
-              <w:ind w:firstLine="0" w:left="100" w:right="100"/>
-            </w:pPr>
-            <w:r xmlns:w="http://schemas.openxmlformats.org/wordprocessingml/2006/main" xmlns:wp="http://schemas.openxmlformats.org/drawingml/2006/wordprocessingDrawing" xmlns:r="http://schemas.openxmlformats.org/officeDocument/2006/relationships" xmlns:w14="http://schemas.microsoft.com/office/word/2010/wordml">
-              <w:rPr>
-                <w:rFonts w:ascii="Arial" w:hAnsi="Arial" w:eastAsia="Arial" w:cs="Arial"/>
-                <w:sz w:val="22"/>
-                <w:szCs w:val="22"/>
-                <w:color w:val="000000"/>
-              </w:rPr>
-              <w:t xml:space="preserve"/>
-            </w:r>
-          </w:p>
-        </w:tc>
-        <w:tc>
-          <w:tcPr>
-            <w:tcBorders/>
-            <w:shd w:val="clear" w:color="auto" w:fill="FFFFFF"/>
-            <w:tcMar>
-              <w:top w:w="0" w:type="dxa"/>
-              <w:bottom w:w="0" w:type="dxa"/>
-              <w:left w:w="0" w:type="dxa"/>
-              <w:right w:w="0" w:type="dxa"/>
-            </w:tcMar>
-            <w:vAlign w:val="center"/>
-          </w:tcPr>
-          <w:p>
-            <w:pPr>
-              <w:jc w:val="center"/>
-              <w:spacing w:after="100" w:before="100" w:line="240"/>
-              <w:ind w:firstLine="0" w:left="100" w:right="100"/>
-            </w:pPr>
-            <w:r xmlns:w="http://schemas.openxmlformats.org/wordprocessingml/2006/main" xmlns:wp="http://schemas.openxmlformats.org/drawingml/2006/wordprocessingDrawing" xmlns:r="http://schemas.openxmlformats.org/officeDocument/2006/relationships" xmlns:w14="http://schemas.microsoft.com/office/word/2010/wordml">
-              <w:rPr>
-                <w:rFonts w:ascii="Arial" w:hAnsi="Arial" w:eastAsia="Arial" w:cs="Arial"/>
-                <w:sz w:val="22"/>
-                <w:szCs w:val="22"/>
-                <w:color w:val="000000"/>
-              </w:rPr>
-              <w:t xml:space="preserve"/>
+              <w:t xml:space="preserve">1 (0.6%)</w:t>
+            </w:r>
+          </w:p>
+        </w:tc>
+        <w:tc>
+          <w:tcPr>
+            <w:tcBorders/>
+            <w:shd w:val="clear" w:color="auto" w:fill="FFFFFF"/>
+            <w:tcMar>
+              <w:top w:w="0" w:type="dxa"/>
+              <w:bottom w:w="0" w:type="dxa"/>
+              <w:left w:w="0" w:type="dxa"/>
+              <w:right w:w="0" w:type="dxa"/>
+            </w:tcMar>
+            <w:vAlign w:val="center"/>
+          </w:tcPr>
+          <w:p>
+            <w:pPr>
+              <w:jc w:val="center"/>
+              <w:spacing w:after="100" w:before="100" w:line="240"/>
+              <w:ind w:firstLine="0" w:left="100" w:right="100"/>
+            </w:pPr>
+            <w:r xmlns:w="http://schemas.openxmlformats.org/wordprocessingml/2006/main" xmlns:wp="http://schemas.openxmlformats.org/drawingml/2006/wordprocessingDrawing" xmlns:r="http://schemas.openxmlformats.org/officeDocument/2006/relationships" xmlns:w14="http://schemas.microsoft.com/office/word/2010/wordml">
+              <w:rPr>
+                <w:rFonts w:ascii="Arial" w:hAnsi="Arial" w:eastAsia="Arial" w:cs="Arial"/>
+                <w:sz w:val="22"/>
+                <w:szCs w:val="22"/>
+                <w:color w:val="000000"/>
+              </w:rPr>
+              <w:t xml:space="preserve">2 (2.0%)</w:t>
+            </w:r>
+          </w:p>
+        </w:tc>
+        <w:tc>
+          <w:tcPr>
+            <w:tcBorders/>
+            <w:shd w:val="clear" w:color="auto" w:fill="FFFFFF"/>
+            <w:tcMar>
+              <w:top w:w="0" w:type="dxa"/>
+              <w:bottom w:w="0" w:type="dxa"/>
+              <w:left w:w="0" w:type="dxa"/>
+              <w:right w:w="0" w:type="dxa"/>
+            </w:tcMar>
+            <w:vAlign w:val="center"/>
+          </w:tcPr>
+          <w:p>
+            <w:pPr>
+              <w:jc w:val="center"/>
+              <w:spacing w:after="100" w:before="100" w:line="240"/>
+              <w:ind w:firstLine="0" w:left="100" w:right="100"/>
+            </w:pPr>
+            <w:r xmlns:w="http://schemas.openxmlformats.org/wordprocessingml/2006/main" xmlns:wp="http://schemas.openxmlformats.org/drawingml/2006/wordprocessingDrawing" xmlns:r="http://schemas.openxmlformats.org/officeDocument/2006/relationships" xmlns:w14="http://schemas.microsoft.com/office/word/2010/wordml">
+              <w:rPr>
+                <w:rFonts w:ascii="Arial" w:hAnsi="Arial" w:eastAsia="Arial" w:cs="Arial"/>
+                <w:sz w:val="22"/>
+                <w:szCs w:val="22"/>
+                <w:color w:val="000000"/>
+              </w:rPr>
+              <w:t xml:space="preserve">2 (1.1%)</w:t>
             </w:r>
           </w:p>
         </w:tc>
@@ -3224,6 +3224,157 @@
             <w:pPr>
               <w:jc w:val="left"/>
               <w:spacing w:after="100" w:before="100" w:line="240"/>
+              <w:ind w:firstLine="0" w:left="100" w:right="100"/>
+            </w:pPr>
+            <w:r xmlns:w="http://schemas.openxmlformats.org/wordprocessingml/2006/main" xmlns:wp="http://schemas.openxmlformats.org/drawingml/2006/wordprocessingDrawing" xmlns:r="http://schemas.openxmlformats.org/officeDocument/2006/relationships" xmlns:w14="http://schemas.microsoft.com/office/word/2010/wordml">
+              <w:rPr>
+                <w:rFonts w:ascii="Arial" w:hAnsi="Arial" w:eastAsia="Arial" w:cs="Arial"/>
+                <w:sz w:val="22"/>
+                <w:szCs w:val="22"/>
+                <w:color w:val="000000"/>
+              </w:rPr>
+              <w:t xml:space="preserve">prop_hhincome_farming</w:t>
+            </w:r>
+          </w:p>
+        </w:tc>
+        <w:tc>
+          <w:tcPr>
+            <w:tcBorders/>
+            <w:shd w:val="clear" w:color="auto" w:fill="FFFFFF"/>
+            <w:tcMar>
+              <w:top w:w="0" w:type="dxa"/>
+              <w:bottom w:w="0" w:type="dxa"/>
+              <w:left w:w="0" w:type="dxa"/>
+              <w:right w:w="0" w:type="dxa"/>
+            </w:tcMar>
+            <w:vAlign w:val="center"/>
+          </w:tcPr>
+          <w:p>
+            <w:pPr>
+              <w:jc w:val="center"/>
+              <w:spacing w:after="100" w:before="100" w:line="240"/>
+              <w:ind w:firstLine="0" w:left="100" w:right="100"/>
+            </w:pPr>
+            <w:r xmlns:w="http://schemas.openxmlformats.org/wordprocessingml/2006/main" xmlns:wp="http://schemas.openxmlformats.org/drawingml/2006/wordprocessingDrawing" xmlns:r="http://schemas.openxmlformats.org/officeDocument/2006/relationships" xmlns:w14="http://schemas.microsoft.com/office/word/2010/wordml">
+              <w:rPr>
+                <w:rFonts w:ascii="Arial" w:hAnsi="Arial" w:eastAsia="Arial" w:cs="Arial"/>
+                <w:sz w:val="22"/>
+                <w:szCs w:val="22"/>
+                <w:color w:val="000000"/>
+              </w:rPr>
+              <w:t xml:space="preserve">457</w:t>
+            </w:r>
+          </w:p>
+        </w:tc>
+        <w:tc>
+          <w:tcPr>
+            <w:tcBorders/>
+            <w:shd w:val="clear" w:color="auto" w:fill="FFFFFF"/>
+            <w:tcMar>
+              <w:top w:w="0" w:type="dxa"/>
+              <w:bottom w:w="0" w:type="dxa"/>
+              <w:left w:w="0" w:type="dxa"/>
+              <w:right w:w="0" w:type="dxa"/>
+            </w:tcMar>
+            <w:vAlign w:val="center"/>
+          </w:tcPr>
+          <w:p>
+            <w:pPr>
+              <w:jc w:val="center"/>
+              <w:spacing w:after="100" w:before="100" w:line="240"/>
+              <w:ind w:firstLine="0" w:left="100" w:right="100"/>
+            </w:pPr>
+            <w:r xmlns:w="http://schemas.openxmlformats.org/wordprocessingml/2006/main" xmlns:wp="http://schemas.openxmlformats.org/drawingml/2006/wordprocessingDrawing" xmlns:r="http://schemas.openxmlformats.org/officeDocument/2006/relationships" xmlns:w14="http://schemas.microsoft.com/office/word/2010/wordml">
+              <w:rPr>
+                <w:rFonts w:ascii="Arial" w:hAnsi="Arial" w:eastAsia="Arial" w:cs="Arial"/>
+                <w:sz w:val="22"/>
+                <w:szCs w:val="22"/>
+                <w:color w:val="000000"/>
+              </w:rPr>
+              <w:t xml:space="preserve"/>
+            </w:r>
+          </w:p>
+        </w:tc>
+        <w:tc>
+          <w:tcPr>
+            <w:tcBorders/>
+            <w:shd w:val="clear" w:color="auto" w:fill="FFFFFF"/>
+            <w:tcMar>
+              <w:top w:w="0" w:type="dxa"/>
+              <w:bottom w:w="0" w:type="dxa"/>
+              <w:left w:w="0" w:type="dxa"/>
+              <w:right w:w="0" w:type="dxa"/>
+            </w:tcMar>
+            <w:vAlign w:val="center"/>
+          </w:tcPr>
+          <w:p>
+            <w:pPr>
+              <w:jc w:val="center"/>
+              <w:spacing w:after="100" w:before="100" w:line="240"/>
+              <w:ind w:firstLine="0" w:left="100" w:right="100"/>
+            </w:pPr>
+            <w:r xmlns:w="http://schemas.openxmlformats.org/wordprocessingml/2006/main" xmlns:wp="http://schemas.openxmlformats.org/drawingml/2006/wordprocessingDrawing" xmlns:r="http://schemas.openxmlformats.org/officeDocument/2006/relationships" xmlns:w14="http://schemas.microsoft.com/office/word/2010/wordml">
+              <w:rPr>
+                <w:rFonts w:ascii="Arial" w:hAnsi="Arial" w:eastAsia="Arial" w:cs="Arial"/>
+                <w:sz w:val="22"/>
+                <w:szCs w:val="22"/>
+                <w:color w:val="000000"/>
+              </w:rPr>
+              <w:t xml:space="preserve"/>
+            </w:r>
+          </w:p>
+        </w:tc>
+        <w:tc>
+          <w:tcPr>
+            <w:tcBorders/>
+            <w:shd w:val="clear" w:color="auto" w:fill="FFFFFF"/>
+            <w:tcMar>
+              <w:top w:w="0" w:type="dxa"/>
+              <w:bottom w:w="0" w:type="dxa"/>
+              <w:left w:w="0" w:type="dxa"/>
+              <w:right w:w="0" w:type="dxa"/>
+            </w:tcMar>
+            <w:vAlign w:val="center"/>
+          </w:tcPr>
+          <w:p>
+            <w:pPr>
+              <w:jc w:val="center"/>
+              <w:spacing w:after="100" w:before="100" w:line="240"/>
+              <w:ind w:firstLine="0" w:left="100" w:right="100"/>
+            </w:pPr>
+            <w:r xmlns:w="http://schemas.openxmlformats.org/wordprocessingml/2006/main" xmlns:wp="http://schemas.openxmlformats.org/drawingml/2006/wordprocessingDrawing" xmlns:r="http://schemas.openxmlformats.org/officeDocument/2006/relationships" xmlns:w14="http://schemas.microsoft.com/office/word/2010/wordml">
+              <w:rPr>
+                <w:rFonts w:ascii="Arial" w:hAnsi="Arial" w:eastAsia="Arial" w:cs="Arial"/>
+                <w:sz w:val="22"/>
+                <w:szCs w:val="22"/>
+                <w:color w:val="000000"/>
+              </w:rPr>
+              <w:t xml:space="preserve"/>
+            </w:r>
+          </w:p>
+        </w:tc>
+      </w:tr>
+      <w:tr>
+        <w:trPr>
+          <w:cantSplit/>
+          <w:trHeight w:val="617" w:hRule="auto"/>
+        </w:trPr>
+        <w:tc>
+          <w:tcPr>
+            <w:tcBorders/>
+            <w:shd w:val="clear" w:color="auto" w:fill="FFFFFF"/>
+            <w:tcMar>
+              <w:top w:w="0" w:type="dxa"/>
+              <w:bottom w:w="0" w:type="dxa"/>
+              <w:left w:w="0" w:type="dxa"/>
+              <w:right w:w="0" w:type="dxa"/>
+            </w:tcMar>
+            <w:vAlign w:val="top"/>
+          </w:tcPr>
+          <w:p>
+            <w:pPr>
+              <w:jc w:val="left"/>
+              <w:spacing w:after="100" w:before="100" w:line="240"/>
               <w:ind w:firstLine="0" w:left="300" w:right="100"/>
             </w:pPr>
             <w:r xmlns:w="http://schemas.openxmlformats.org/wordprocessingml/2006/main" xmlns:wp="http://schemas.openxmlformats.org/drawingml/2006/wordprocessingDrawing" xmlns:r="http://schemas.openxmlformats.org/officeDocument/2006/relationships" xmlns:w14="http://schemas.microsoft.com/office/word/2010/wordml">
@@ -4116,6 +4267,610 @@
         </w:trPr>
         <w:tc>
           <w:tcPr>
+            <w:tcBorders/>
+            <w:shd w:val="clear" w:color="auto" w:fill="FFFFFF"/>
+            <w:tcMar>
+              <w:top w:w="0" w:type="dxa"/>
+              <w:bottom w:w="0" w:type="dxa"/>
+              <w:left w:w="0" w:type="dxa"/>
+              <w:right w:w="0" w:type="dxa"/>
+            </w:tcMar>
+            <w:vAlign w:val="top"/>
+          </w:tcPr>
+          <w:p>
+            <w:pPr>
+              <w:jc w:val="left"/>
+              <w:spacing w:after="100" w:before="100" w:line="240"/>
+              <w:ind w:firstLine="0" w:left="100" w:right="100"/>
+            </w:pPr>
+            <w:r xmlns:w="http://schemas.openxmlformats.org/wordprocessingml/2006/main" xmlns:wp="http://schemas.openxmlformats.org/drawingml/2006/wordprocessingDrawing" xmlns:r="http://schemas.openxmlformats.org/officeDocument/2006/relationships" xmlns:w14="http://schemas.microsoft.com/office/word/2010/wordml">
+              <w:rPr>
+                <w:rFonts w:ascii="Arial" w:hAnsi="Arial" w:eastAsia="Arial" w:cs="Arial"/>
+                <w:sz w:val="22"/>
+                <w:szCs w:val="22"/>
+                <w:color w:val="000000"/>
+              </w:rPr>
+              <w:t xml:space="preserve">childrenlikely_takeover</w:t>
+            </w:r>
+          </w:p>
+        </w:tc>
+        <w:tc>
+          <w:tcPr>
+            <w:tcBorders/>
+            <w:shd w:val="clear" w:color="auto" w:fill="FFFFFF"/>
+            <w:tcMar>
+              <w:top w:w="0" w:type="dxa"/>
+              <w:bottom w:w="0" w:type="dxa"/>
+              <w:left w:w="0" w:type="dxa"/>
+              <w:right w:w="0" w:type="dxa"/>
+            </w:tcMar>
+            <w:vAlign w:val="center"/>
+          </w:tcPr>
+          <w:p>
+            <w:pPr>
+              <w:jc w:val="center"/>
+              <w:spacing w:after="100" w:before="100" w:line="240"/>
+              <w:ind w:firstLine="0" w:left="100" w:right="100"/>
+            </w:pPr>
+            <w:r xmlns:w="http://schemas.openxmlformats.org/wordprocessingml/2006/main" xmlns:wp="http://schemas.openxmlformats.org/drawingml/2006/wordprocessingDrawing" xmlns:r="http://schemas.openxmlformats.org/officeDocument/2006/relationships" xmlns:w14="http://schemas.microsoft.com/office/word/2010/wordml">
+              <w:rPr>
+                <w:rFonts w:ascii="Arial" w:hAnsi="Arial" w:eastAsia="Arial" w:cs="Arial"/>
+                <w:sz w:val="22"/>
+                <w:szCs w:val="22"/>
+                <w:color w:val="000000"/>
+              </w:rPr>
+              <w:t xml:space="preserve">457</w:t>
+            </w:r>
+          </w:p>
+        </w:tc>
+        <w:tc>
+          <w:tcPr>
+            <w:tcBorders/>
+            <w:shd w:val="clear" w:color="auto" w:fill="FFFFFF"/>
+            <w:tcMar>
+              <w:top w:w="0" w:type="dxa"/>
+              <w:bottom w:w="0" w:type="dxa"/>
+              <w:left w:w="0" w:type="dxa"/>
+              <w:right w:w="0" w:type="dxa"/>
+            </w:tcMar>
+            <w:vAlign w:val="center"/>
+          </w:tcPr>
+          <w:p>
+            <w:pPr>
+              <w:jc w:val="center"/>
+              <w:spacing w:after="100" w:before="100" w:line="240"/>
+              <w:ind w:firstLine="0" w:left="100" w:right="100"/>
+            </w:pPr>
+            <w:r xmlns:w="http://schemas.openxmlformats.org/wordprocessingml/2006/main" xmlns:wp="http://schemas.openxmlformats.org/drawingml/2006/wordprocessingDrawing" xmlns:r="http://schemas.openxmlformats.org/officeDocument/2006/relationships" xmlns:w14="http://schemas.microsoft.com/office/word/2010/wordml">
+              <w:rPr>
+                <w:rFonts w:ascii="Arial" w:hAnsi="Arial" w:eastAsia="Arial" w:cs="Arial"/>
+                <w:sz w:val="22"/>
+                <w:szCs w:val="22"/>
+                <w:color w:val="000000"/>
+              </w:rPr>
+              <w:t xml:space="preserve">119 (67%)</w:t>
+            </w:r>
+          </w:p>
+        </w:tc>
+        <w:tc>
+          <w:tcPr>
+            <w:tcBorders/>
+            <w:shd w:val="clear" w:color="auto" w:fill="FFFFFF"/>
+            <w:tcMar>
+              <w:top w:w="0" w:type="dxa"/>
+              <w:bottom w:w="0" w:type="dxa"/>
+              <w:left w:w="0" w:type="dxa"/>
+              <w:right w:w="0" w:type="dxa"/>
+            </w:tcMar>
+            <w:vAlign w:val="center"/>
+          </w:tcPr>
+          <w:p>
+            <w:pPr>
+              <w:jc w:val="center"/>
+              <w:spacing w:after="100" w:before="100" w:line="240"/>
+              <w:ind w:firstLine="0" w:left="100" w:right="100"/>
+            </w:pPr>
+            <w:r xmlns:w="http://schemas.openxmlformats.org/wordprocessingml/2006/main" xmlns:wp="http://schemas.openxmlformats.org/drawingml/2006/wordprocessingDrawing" xmlns:r="http://schemas.openxmlformats.org/officeDocument/2006/relationships" xmlns:w14="http://schemas.microsoft.com/office/word/2010/wordml">
+              <w:rPr>
+                <w:rFonts w:ascii="Arial" w:hAnsi="Arial" w:eastAsia="Arial" w:cs="Arial"/>
+                <w:sz w:val="22"/>
+                <w:szCs w:val="22"/>
+                <w:color w:val="000000"/>
+              </w:rPr>
+              <w:t xml:space="preserve">74 (73%)</w:t>
+            </w:r>
+          </w:p>
+        </w:tc>
+        <w:tc>
+          <w:tcPr>
+            <w:tcBorders/>
+            <w:shd w:val="clear" w:color="auto" w:fill="FFFFFF"/>
+            <w:tcMar>
+              <w:top w:w="0" w:type="dxa"/>
+              <w:bottom w:w="0" w:type="dxa"/>
+              <w:left w:w="0" w:type="dxa"/>
+              <w:right w:w="0" w:type="dxa"/>
+            </w:tcMar>
+            <w:vAlign w:val="center"/>
+          </w:tcPr>
+          <w:p>
+            <w:pPr>
+              <w:jc w:val="center"/>
+              <w:spacing w:after="100" w:before="100" w:line="240"/>
+              <w:ind w:firstLine="0" w:left="100" w:right="100"/>
+            </w:pPr>
+            <w:r xmlns:w="http://schemas.openxmlformats.org/wordprocessingml/2006/main" xmlns:wp="http://schemas.openxmlformats.org/drawingml/2006/wordprocessingDrawing" xmlns:r="http://schemas.openxmlformats.org/officeDocument/2006/relationships" xmlns:w14="http://schemas.microsoft.com/office/word/2010/wordml">
+              <w:rPr>
+                <w:rFonts w:ascii="Arial" w:hAnsi="Arial" w:eastAsia="Arial" w:cs="Arial"/>
+                <w:sz w:val="22"/>
+                <w:szCs w:val="22"/>
+                <w:color w:val="000000"/>
+              </w:rPr>
+              <w:t xml:space="preserve">94 (53%)</w:t>
+            </w:r>
+          </w:p>
+        </w:tc>
+      </w:tr>
+      <w:tr>
+        <w:trPr>
+          <w:cantSplit/>
+          <w:trHeight w:val="617" w:hRule="auto"/>
+        </w:trPr>
+        <w:tc>
+          <w:tcPr>
+            <w:tcBorders/>
+            <w:shd w:val="clear" w:color="auto" w:fill="FFFFFF"/>
+            <w:tcMar>
+              <w:top w:w="0" w:type="dxa"/>
+              <w:bottom w:w="0" w:type="dxa"/>
+              <w:left w:w="0" w:type="dxa"/>
+              <w:right w:w="0" w:type="dxa"/>
+            </w:tcMar>
+            <w:vAlign w:val="top"/>
+          </w:tcPr>
+          <w:p>
+            <w:pPr>
+              <w:jc w:val="left"/>
+              <w:spacing w:after="100" w:before="100" w:line="240"/>
+              <w:ind w:firstLine="0" w:left="100" w:right="100"/>
+            </w:pPr>
+            <w:r xmlns:w="http://schemas.openxmlformats.org/wordprocessingml/2006/main" xmlns:wp="http://schemas.openxmlformats.org/drawingml/2006/wordprocessingDrawing" xmlns:r="http://schemas.openxmlformats.org/officeDocument/2006/relationships" xmlns:w14="http://schemas.microsoft.com/office/word/2010/wordml">
+              <w:rPr>
+                <w:rFonts w:ascii="Arial" w:hAnsi="Arial" w:eastAsia="Arial" w:cs="Arial"/>
+                <w:sz w:val="22"/>
+                <w:szCs w:val="22"/>
+                <w:color w:val="000000"/>
+              </w:rPr>
+              <w:t xml:space="preserve">sole_proprietorship</w:t>
+            </w:r>
+          </w:p>
+        </w:tc>
+        <w:tc>
+          <w:tcPr>
+            <w:tcBorders/>
+            <w:shd w:val="clear" w:color="auto" w:fill="FFFFFF"/>
+            <w:tcMar>
+              <w:top w:w="0" w:type="dxa"/>
+              <w:bottom w:w="0" w:type="dxa"/>
+              <w:left w:w="0" w:type="dxa"/>
+              <w:right w:w="0" w:type="dxa"/>
+            </w:tcMar>
+            <w:vAlign w:val="center"/>
+          </w:tcPr>
+          <w:p>
+            <w:pPr>
+              <w:jc w:val="center"/>
+              <w:spacing w:after="100" w:before="100" w:line="240"/>
+              <w:ind w:firstLine="0" w:left="100" w:right="100"/>
+            </w:pPr>
+            <w:r xmlns:w="http://schemas.openxmlformats.org/wordprocessingml/2006/main" xmlns:wp="http://schemas.openxmlformats.org/drawingml/2006/wordprocessingDrawing" xmlns:r="http://schemas.openxmlformats.org/officeDocument/2006/relationships" xmlns:w14="http://schemas.microsoft.com/office/word/2010/wordml">
+              <w:rPr>
+                <w:rFonts w:ascii="Arial" w:hAnsi="Arial" w:eastAsia="Arial" w:cs="Arial"/>
+                <w:sz w:val="22"/>
+                <w:szCs w:val="22"/>
+                <w:color w:val="000000"/>
+              </w:rPr>
+              <w:t xml:space="preserve">457</w:t>
+            </w:r>
+          </w:p>
+        </w:tc>
+        <w:tc>
+          <w:tcPr>
+            <w:tcBorders/>
+            <w:shd w:val="clear" w:color="auto" w:fill="FFFFFF"/>
+            <w:tcMar>
+              <w:top w:w="0" w:type="dxa"/>
+              <w:bottom w:w="0" w:type="dxa"/>
+              <w:left w:w="0" w:type="dxa"/>
+              <w:right w:w="0" w:type="dxa"/>
+            </w:tcMar>
+            <w:vAlign w:val="center"/>
+          </w:tcPr>
+          <w:p>
+            <w:pPr>
+              <w:jc w:val="center"/>
+              <w:spacing w:after="100" w:before="100" w:line="240"/>
+              <w:ind w:firstLine="0" w:left="100" w:right="100"/>
+            </w:pPr>
+            <w:r xmlns:w="http://schemas.openxmlformats.org/wordprocessingml/2006/main" xmlns:wp="http://schemas.openxmlformats.org/drawingml/2006/wordprocessingDrawing" xmlns:r="http://schemas.openxmlformats.org/officeDocument/2006/relationships" xmlns:w14="http://schemas.microsoft.com/office/word/2010/wordml">
+              <w:rPr>
+                <w:rFonts w:ascii="Arial" w:hAnsi="Arial" w:eastAsia="Arial" w:cs="Arial"/>
+                <w:sz w:val="22"/>
+                <w:szCs w:val="22"/>
+                <w:color w:val="000000"/>
+              </w:rPr>
+              <w:t xml:space="preserve">60 (34%)</w:t>
+            </w:r>
+          </w:p>
+        </w:tc>
+        <w:tc>
+          <w:tcPr>
+            <w:tcBorders/>
+            <w:shd w:val="clear" w:color="auto" w:fill="FFFFFF"/>
+            <w:tcMar>
+              <w:top w:w="0" w:type="dxa"/>
+              <w:bottom w:w="0" w:type="dxa"/>
+              <w:left w:w="0" w:type="dxa"/>
+              <w:right w:w="0" w:type="dxa"/>
+            </w:tcMar>
+            <w:vAlign w:val="center"/>
+          </w:tcPr>
+          <w:p>
+            <w:pPr>
+              <w:jc w:val="center"/>
+              <w:spacing w:after="100" w:before="100" w:line="240"/>
+              <w:ind w:firstLine="0" w:left="100" w:right="100"/>
+            </w:pPr>
+            <w:r xmlns:w="http://schemas.openxmlformats.org/wordprocessingml/2006/main" xmlns:wp="http://schemas.openxmlformats.org/drawingml/2006/wordprocessingDrawing" xmlns:r="http://schemas.openxmlformats.org/officeDocument/2006/relationships" xmlns:w14="http://schemas.microsoft.com/office/word/2010/wordml">
+              <w:rPr>
+                <w:rFonts w:ascii="Arial" w:hAnsi="Arial" w:eastAsia="Arial" w:cs="Arial"/>
+                <w:sz w:val="22"/>
+                <w:szCs w:val="22"/>
+                <w:color w:val="000000"/>
+              </w:rPr>
+              <w:t xml:space="preserve">24 (24%)</w:t>
+            </w:r>
+          </w:p>
+        </w:tc>
+        <w:tc>
+          <w:tcPr>
+            <w:tcBorders/>
+            <w:shd w:val="clear" w:color="auto" w:fill="FFFFFF"/>
+            <w:tcMar>
+              <w:top w:w="0" w:type="dxa"/>
+              <w:bottom w:w="0" w:type="dxa"/>
+              <w:left w:w="0" w:type="dxa"/>
+              <w:right w:w="0" w:type="dxa"/>
+            </w:tcMar>
+            <w:vAlign w:val="center"/>
+          </w:tcPr>
+          <w:p>
+            <w:pPr>
+              <w:jc w:val="center"/>
+              <w:spacing w:after="100" w:before="100" w:line="240"/>
+              <w:ind w:firstLine="0" w:left="100" w:right="100"/>
+            </w:pPr>
+            <w:r xmlns:w="http://schemas.openxmlformats.org/wordprocessingml/2006/main" xmlns:wp="http://schemas.openxmlformats.org/drawingml/2006/wordprocessingDrawing" xmlns:r="http://schemas.openxmlformats.org/officeDocument/2006/relationships" xmlns:w14="http://schemas.microsoft.com/office/word/2010/wordml">
+              <w:rPr>
+                <w:rFonts w:ascii="Arial" w:hAnsi="Arial" w:eastAsia="Arial" w:cs="Arial"/>
+                <w:sz w:val="22"/>
+                <w:szCs w:val="22"/>
+                <w:color w:val="000000"/>
+              </w:rPr>
+              <w:t xml:space="preserve">63 (35%)</w:t>
+            </w:r>
+          </w:p>
+        </w:tc>
+      </w:tr>
+      <w:tr>
+        <w:trPr>
+          <w:cantSplit/>
+          <w:trHeight w:val="617" w:hRule="auto"/>
+        </w:trPr>
+        <w:tc>
+          <w:tcPr>
+            <w:tcBorders/>
+            <w:shd w:val="clear" w:color="auto" w:fill="FFFFFF"/>
+            <w:tcMar>
+              <w:top w:w="0" w:type="dxa"/>
+              <w:bottom w:w="0" w:type="dxa"/>
+              <w:left w:w="0" w:type="dxa"/>
+              <w:right w:w="0" w:type="dxa"/>
+            </w:tcMar>
+            <w:vAlign w:val="top"/>
+          </w:tcPr>
+          <w:p>
+            <w:pPr>
+              <w:jc w:val="left"/>
+              <w:spacing w:after="100" w:before="100" w:line="240"/>
+              <w:ind w:firstLine="0" w:left="100" w:right="100"/>
+            </w:pPr>
+            <w:r xmlns:w="http://schemas.openxmlformats.org/wordprocessingml/2006/main" xmlns:wp="http://schemas.openxmlformats.org/drawingml/2006/wordprocessingDrawing" xmlns:r="http://schemas.openxmlformats.org/officeDocument/2006/relationships" xmlns:w14="http://schemas.microsoft.com/office/word/2010/wordml">
+              <w:rPr>
+                <w:rFonts w:ascii="Arial" w:hAnsi="Arial" w:eastAsia="Arial" w:cs="Arial"/>
+                <w:sz w:val="22"/>
+                <w:szCs w:val="22"/>
+                <w:color w:val="000000"/>
+              </w:rPr>
+              <w:t xml:space="preserve">partnership</w:t>
+            </w:r>
+          </w:p>
+        </w:tc>
+        <w:tc>
+          <w:tcPr>
+            <w:tcBorders/>
+            <w:shd w:val="clear" w:color="auto" w:fill="FFFFFF"/>
+            <w:tcMar>
+              <w:top w:w="0" w:type="dxa"/>
+              <w:bottom w:w="0" w:type="dxa"/>
+              <w:left w:w="0" w:type="dxa"/>
+              <w:right w:w="0" w:type="dxa"/>
+            </w:tcMar>
+            <w:vAlign w:val="center"/>
+          </w:tcPr>
+          <w:p>
+            <w:pPr>
+              <w:jc w:val="center"/>
+              <w:spacing w:after="100" w:before="100" w:line="240"/>
+              <w:ind w:firstLine="0" w:left="100" w:right="100"/>
+            </w:pPr>
+            <w:r xmlns:w="http://schemas.openxmlformats.org/wordprocessingml/2006/main" xmlns:wp="http://schemas.openxmlformats.org/drawingml/2006/wordprocessingDrawing" xmlns:r="http://schemas.openxmlformats.org/officeDocument/2006/relationships" xmlns:w14="http://schemas.microsoft.com/office/word/2010/wordml">
+              <w:rPr>
+                <w:rFonts w:ascii="Arial" w:hAnsi="Arial" w:eastAsia="Arial" w:cs="Arial"/>
+                <w:sz w:val="22"/>
+                <w:szCs w:val="22"/>
+                <w:color w:val="000000"/>
+              </w:rPr>
+              <w:t xml:space="preserve">457</w:t>
+            </w:r>
+          </w:p>
+        </w:tc>
+        <w:tc>
+          <w:tcPr>
+            <w:tcBorders/>
+            <w:shd w:val="clear" w:color="auto" w:fill="FFFFFF"/>
+            <w:tcMar>
+              <w:top w:w="0" w:type="dxa"/>
+              <w:bottom w:w="0" w:type="dxa"/>
+              <w:left w:w="0" w:type="dxa"/>
+              <w:right w:w="0" w:type="dxa"/>
+            </w:tcMar>
+            <w:vAlign w:val="center"/>
+          </w:tcPr>
+          <w:p>
+            <w:pPr>
+              <w:jc w:val="center"/>
+              <w:spacing w:after="100" w:before="100" w:line="240"/>
+              <w:ind w:firstLine="0" w:left="100" w:right="100"/>
+            </w:pPr>
+            <w:r xmlns:w="http://schemas.openxmlformats.org/wordprocessingml/2006/main" xmlns:wp="http://schemas.openxmlformats.org/drawingml/2006/wordprocessingDrawing" xmlns:r="http://schemas.openxmlformats.org/officeDocument/2006/relationships" xmlns:w14="http://schemas.microsoft.com/office/word/2010/wordml">
+              <w:rPr>
+                <w:rFonts w:ascii="Arial" w:hAnsi="Arial" w:eastAsia="Arial" w:cs="Arial"/>
+                <w:sz w:val="22"/>
+                <w:szCs w:val="22"/>
+                <w:color w:val="000000"/>
+              </w:rPr>
+              <w:t xml:space="preserve">25 (14%)</w:t>
+            </w:r>
+          </w:p>
+        </w:tc>
+        <w:tc>
+          <w:tcPr>
+            <w:tcBorders/>
+            <w:shd w:val="clear" w:color="auto" w:fill="FFFFFF"/>
+            <w:tcMar>
+              <w:top w:w="0" w:type="dxa"/>
+              <w:bottom w:w="0" w:type="dxa"/>
+              <w:left w:w="0" w:type="dxa"/>
+              <w:right w:w="0" w:type="dxa"/>
+            </w:tcMar>
+            <w:vAlign w:val="center"/>
+          </w:tcPr>
+          <w:p>
+            <w:pPr>
+              <w:jc w:val="center"/>
+              <w:spacing w:after="100" w:before="100" w:line="240"/>
+              <w:ind w:firstLine="0" w:left="100" w:right="100"/>
+            </w:pPr>
+            <w:r xmlns:w="http://schemas.openxmlformats.org/wordprocessingml/2006/main" xmlns:wp="http://schemas.openxmlformats.org/drawingml/2006/wordprocessingDrawing" xmlns:r="http://schemas.openxmlformats.org/officeDocument/2006/relationships" xmlns:w14="http://schemas.microsoft.com/office/word/2010/wordml">
+              <w:rPr>
+                <w:rFonts w:ascii="Arial" w:hAnsi="Arial" w:eastAsia="Arial" w:cs="Arial"/>
+                <w:sz w:val="22"/>
+                <w:szCs w:val="22"/>
+                <w:color w:val="000000"/>
+              </w:rPr>
+              <w:t xml:space="preserve">13 (13%)</w:t>
+            </w:r>
+          </w:p>
+        </w:tc>
+        <w:tc>
+          <w:tcPr>
+            <w:tcBorders/>
+            <w:shd w:val="clear" w:color="auto" w:fill="FFFFFF"/>
+            <w:tcMar>
+              <w:top w:w="0" w:type="dxa"/>
+              <w:bottom w:w="0" w:type="dxa"/>
+              <w:left w:w="0" w:type="dxa"/>
+              <w:right w:w="0" w:type="dxa"/>
+            </w:tcMar>
+            <w:vAlign w:val="center"/>
+          </w:tcPr>
+          <w:p>
+            <w:pPr>
+              <w:jc w:val="center"/>
+              <w:spacing w:after="100" w:before="100" w:line="240"/>
+              <w:ind w:firstLine="0" w:left="100" w:right="100"/>
+            </w:pPr>
+            <w:r xmlns:w="http://schemas.openxmlformats.org/wordprocessingml/2006/main" xmlns:wp="http://schemas.openxmlformats.org/drawingml/2006/wordprocessingDrawing" xmlns:r="http://schemas.openxmlformats.org/officeDocument/2006/relationships" xmlns:w14="http://schemas.microsoft.com/office/word/2010/wordml">
+              <w:rPr>
+                <w:rFonts w:ascii="Arial" w:hAnsi="Arial" w:eastAsia="Arial" w:cs="Arial"/>
+                <w:sz w:val="22"/>
+                <w:szCs w:val="22"/>
+                <w:color w:val="000000"/>
+              </w:rPr>
+              <w:t xml:space="preserve">31 (17%)</w:t>
+            </w:r>
+          </w:p>
+        </w:tc>
+      </w:tr>
+      <w:tr>
+        <w:trPr>
+          <w:cantSplit/>
+          <w:trHeight w:val="617" w:hRule="auto"/>
+        </w:trPr>
+        <w:tc>
+          <w:tcPr>
+            <w:tcBorders/>
+            <w:shd w:val="clear" w:color="auto" w:fill="FFFFFF"/>
+            <w:tcMar>
+              <w:top w:w="0" w:type="dxa"/>
+              <w:bottom w:w="0" w:type="dxa"/>
+              <w:left w:w="0" w:type="dxa"/>
+              <w:right w:w="0" w:type="dxa"/>
+            </w:tcMar>
+            <w:vAlign w:val="top"/>
+          </w:tcPr>
+          <w:p>
+            <w:pPr>
+              <w:jc w:val="left"/>
+              <w:spacing w:after="100" w:before="100" w:line="240"/>
+              <w:ind w:firstLine="0" w:left="100" w:right="100"/>
+            </w:pPr>
+            <w:r xmlns:w="http://schemas.openxmlformats.org/wordprocessingml/2006/main" xmlns:wp="http://schemas.openxmlformats.org/drawingml/2006/wordprocessingDrawing" xmlns:r="http://schemas.openxmlformats.org/officeDocument/2006/relationships" xmlns:w14="http://schemas.microsoft.com/office/word/2010/wordml">
+              <w:rPr>
+                <w:rFonts w:ascii="Arial" w:hAnsi="Arial" w:eastAsia="Arial" w:cs="Arial"/>
+                <w:sz w:val="22"/>
+                <w:szCs w:val="22"/>
+                <w:color w:val="000000"/>
+              </w:rPr>
+              <w:t xml:space="preserve">familycorporation</w:t>
+            </w:r>
+          </w:p>
+        </w:tc>
+        <w:tc>
+          <w:tcPr>
+            <w:tcBorders/>
+            <w:shd w:val="clear" w:color="auto" w:fill="FFFFFF"/>
+            <w:tcMar>
+              <w:top w:w="0" w:type="dxa"/>
+              <w:bottom w:w="0" w:type="dxa"/>
+              <w:left w:w="0" w:type="dxa"/>
+              <w:right w:w="0" w:type="dxa"/>
+            </w:tcMar>
+            <w:vAlign w:val="center"/>
+          </w:tcPr>
+          <w:p>
+            <w:pPr>
+              <w:jc w:val="center"/>
+              <w:spacing w:after="100" w:before="100" w:line="240"/>
+              <w:ind w:firstLine="0" w:left="100" w:right="100"/>
+            </w:pPr>
+            <w:r xmlns:w="http://schemas.openxmlformats.org/wordprocessingml/2006/main" xmlns:wp="http://schemas.openxmlformats.org/drawingml/2006/wordprocessingDrawing" xmlns:r="http://schemas.openxmlformats.org/officeDocument/2006/relationships" xmlns:w14="http://schemas.microsoft.com/office/word/2010/wordml">
+              <w:rPr>
+                <w:rFonts w:ascii="Arial" w:hAnsi="Arial" w:eastAsia="Arial" w:cs="Arial"/>
+                <w:sz w:val="22"/>
+                <w:szCs w:val="22"/>
+                <w:color w:val="000000"/>
+              </w:rPr>
+              <w:t xml:space="preserve">457</w:t>
+            </w:r>
+          </w:p>
+        </w:tc>
+        <w:tc>
+          <w:tcPr>
+            <w:tcBorders/>
+            <w:shd w:val="clear" w:color="auto" w:fill="FFFFFF"/>
+            <w:tcMar>
+              <w:top w:w="0" w:type="dxa"/>
+              <w:bottom w:w="0" w:type="dxa"/>
+              <w:left w:w="0" w:type="dxa"/>
+              <w:right w:w="0" w:type="dxa"/>
+            </w:tcMar>
+            <w:vAlign w:val="center"/>
+          </w:tcPr>
+          <w:p>
+            <w:pPr>
+              <w:jc w:val="center"/>
+              <w:spacing w:after="100" w:before="100" w:line="240"/>
+              <w:ind w:firstLine="0" w:left="100" w:right="100"/>
+            </w:pPr>
+            <w:r xmlns:w="http://schemas.openxmlformats.org/wordprocessingml/2006/main" xmlns:wp="http://schemas.openxmlformats.org/drawingml/2006/wordprocessingDrawing" xmlns:r="http://schemas.openxmlformats.org/officeDocument/2006/relationships" xmlns:w14="http://schemas.microsoft.com/office/word/2010/wordml">
+              <w:rPr>
+                <w:rFonts w:ascii="Arial" w:hAnsi="Arial" w:eastAsia="Arial" w:cs="Arial"/>
+                <w:sz w:val="22"/>
+                <w:szCs w:val="22"/>
+                <w:color w:val="000000"/>
+              </w:rPr>
+              <w:t xml:space="preserve">84 (47%)</w:t>
+            </w:r>
+          </w:p>
+        </w:tc>
+        <w:tc>
+          <w:tcPr>
+            <w:tcBorders/>
+            <w:shd w:val="clear" w:color="auto" w:fill="FFFFFF"/>
+            <w:tcMar>
+              <w:top w:w="0" w:type="dxa"/>
+              <w:bottom w:w="0" w:type="dxa"/>
+              <w:left w:w="0" w:type="dxa"/>
+              <w:right w:w="0" w:type="dxa"/>
+            </w:tcMar>
+            <w:vAlign w:val="center"/>
+          </w:tcPr>
+          <w:p>
+            <w:pPr>
+              <w:jc w:val="center"/>
+              <w:spacing w:after="100" w:before="100" w:line="240"/>
+              <w:ind w:firstLine="0" w:left="100" w:right="100"/>
+            </w:pPr>
+            <w:r xmlns:w="http://schemas.openxmlformats.org/wordprocessingml/2006/main" xmlns:wp="http://schemas.openxmlformats.org/drawingml/2006/wordprocessingDrawing" xmlns:r="http://schemas.openxmlformats.org/officeDocument/2006/relationships" xmlns:w14="http://schemas.microsoft.com/office/word/2010/wordml">
+              <w:rPr>
+                <w:rFonts w:ascii="Arial" w:hAnsi="Arial" w:eastAsia="Arial" w:cs="Arial"/>
+                <w:sz w:val="22"/>
+                <w:szCs w:val="22"/>
+                <w:color w:val="000000"/>
+              </w:rPr>
+              <w:t xml:space="preserve">62 (61%)</w:t>
+            </w:r>
+          </w:p>
+        </w:tc>
+        <w:tc>
+          <w:tcPr>
+            <w:tcBorders/>
+            <w:shd w:val="clear" w:color="auto" w:fill="FFFFFF"/>
+            <w:tcMar>
+              <w:top w:w="0" w:type="dxa"/>
+              <w:bottom w:w="0" w:type="dxa"/>
+              <w:left w:w="0" w:type="dxa"/>
+              <w:right w:w="0" w:type="dxa"/>
+            </w:tcMar>
+            <w:vAlign w:val="center"/>
+          </w:tcPr>
+          <w:p>
+            <w:pPr>
+              <w:jc w:val="center"/>
+              <w:spacing w:after="100" w:before="100" w:line="240"/>
+              <w:ind w:firstLine="0" w:left="100" w:right="100"/>
+            </w:pPr>
+            <w:r xmlns:w="http://schemas.openxmlformats.org/wordprocessingml/2006/main" xmlns:wp="http://schemas.openxmlformats.org/drawingml/2006/wordprocessingDrawing" xmlns:r="http://schemas.openxmlformats.org/officeDocument/2006/relationships" xmlns:w14="http://schemas.microsoft.com/office/word/2010/wordml">
+              <w:rPr>
+                <w:rFonts w:ascii="Arial" w:hAnsi="Arial" w:eastAsia="Arial" w:cs="Arial"/>
+                <w:sz w:val="22"/>
+                <w:szCs w:val="22"/>
+                <w:color w:val="000000"/>
+              </w:rPr>
+              <w:t xml:space="preserve">81 (46%)</w:t>
+            </w:r>
+          </w:p>
+        </w:tc>
+      </w:tr>
+      <w:tr>
+        <w:trPr>
+          <w:cantSplit/>
+          <w:trHeight w:val="617" w:hRule="auto"/>
+        </w:trPr>
+        <w:tc>
+          <w:tcPr>
             <w:tcBorders>
               <w:bottom w:val="single" w:sz="8" w:space="0" w:color="000000"/>
             </w:tcBorders>
@@ -4141,7 +4896,7 @@
                 <w:szCs w:val="22"/>
                 <w:color w:val="000000"/>
               </w:rPr>
-              <w:t xml:space="preserve">childrenlikely_takeover</w:t>
+              <w:t xml:space="preserve">nonfam_corporation</w:t>
             </w:r>
           </w:p>
         </w:tc>
@@ -4203,7 +4958,7 @@
                 <w:szCs w:val="22"/>
                 <w:color w:val="000000"/>
               </w:rPr>
-              <w:t xml:space="preserve">119 (67%)</w:t>
+              <w:t xml:space="preserve">4 (2.3%)</w:t>
             </w:r>
           </w:p>
         </w:tc>
@@ -4234,7 +4989,7 @@
                 <w:szCs w:val="22"/>
                 <w:color w:val="000000"/>
               </w:rPr>
-              <w:t xml:space="preserve">74 (73%)</w:t>
+              <w:t xml:space="preserve">1 (1.0%)</w:t>
             </w:r>
           </w:p>
         </w:tc>
@@ -4265,7 +5020,7 @@
                 <w:szCs w:val="22"/>
                 <w:color w:val="000000"/>
               </w:rPr>
-              <w:t xml:space="preserve">94 (53%)</w:t>
+              <w:t xml:space="preserve">1 (0.6%)</w:t>
             </w:r>
           </w:p>
         </w:tc>

</xml_diff>